<commit_message>
Mise à jour du planning, la doc technique et le journal de bord
J'ai rajouté des tâche dans le planning, ai commencé le plan de test, ai écris beaucoup de panse-bête dans le journal de bord
</commit_message>
<xml_diff>
--- a/Documentation_Technique_Srijon_Rahman.docx
+++ b/Documentation_Technique_Srijon_Rahman.docx
@@ -1182,7 +1182,7 @@
                 <w:noProof/>
                 <w:webHidden/>
               </w:rPr>
-              <w:t>6</w:t>
+              <w:t>5</w:t>
             </w:r>
             <w:r>
               <w:rPr>
@@ -1253,7 +1253,7 @@
                 <w:noProof/>
                 <w:webHidden/>
               </w:rPr>
-              <w:t>6</w:t>
+              <w:t>5</w:t>
             </w:r>
             <w:r>
               <w:rPr>
@@ -1748,7 +1748,7 @@
                 <w:noProof/>
                 <w:webHidden/>
               </w:rPr>
-              <w:t>6</w:t>
+              <w:t>9</w:t>
             </w:r>
             <w:r>
               <w:rPr>
@@ -1818,7 +1818,7 @@
                 <w:noProof/>
                 <w:webHidden/>
               </w:rPr>
-              <w:t>6</w:t>
+              <w:t>9</w:t>
             </w:r>
             <w:r>
               <w:rPr>
@@ -1888,7 +1888,7 @@
                 <w:noProof/>
                 <w:webHidden/>
               </w:rPr>
-              <w:t>6</w:t>
+              <w:t>9</w:t>
             </w:r>
             <w:r>
               <w:rPr>
@@ -1958,7 +1958,7 @@
                 <w:noProof/>
                 <w:webHidden/>
               </w:rPr>
-              <w:t>6</w:t>
+              <w:t>9</w:t>
             </w:r>
             <w:r>
               <w:rPr>
@@ -2028,7 +2028,7 @@
                 <w:noProof/>
                 <w:webHidden/>
               </w:rPr>
-              <w:t>6</w:t>
+              <w:t>9</w:t>
             </w:r>
             <w:r>
               <w:rPr>
@@ -2098,7 +2098,7 @@
                 <w:noProof/>
                 <w:webHidden/>
               </w:rPr>
-              <w:t>6</w:t>
+              <w:t>9</w:t>
             </w:r>
             <w:r>
               <w:rPr>
@@ -2168,7 +2168,7 @@
                 <w:noProof/>
                 <w:webHidden/>
               </w:rPr>
-              <w:t>6</w:t>
+              <w:t>9</w:t>
             </w:r>
             <w:r>
               <w:rPr>
@@ -2238,7 +2238,7 @@
                 <w:noProof/>
                 <w:webHidden/>
               </w:rPr>
-              <w:t>7</w:t>
+              <w:t>10</w:t>
             </w:r>
             <w:r>
               <w:rPr>
@@ -2308,7 +2308,7 @@
                 <w:noProof/>
                 <w:webHidden/>
               </w:rPr>
-              <w:t>7</w:t>
+              <w:t>10</w:t>
             </w:r>
             <w:r>
               <w:rPr>
@@ -2378,7 +2378,7 @@
                 <w:noProof/>
                 <w:webHidden/>
               </w:rPr>
-              <w:t>7</w:t>
+              <w:t>10</w:t>
             </w:r>
             <w:r>
               <w:rPr>
@@ -2448,7 +2448,7 @@
                 <w:noProof/>
                 <w:webHidden/>
               </w:rPr>
-              <w:t>7</w:t>
+              <w:t>10</w:t>
             </w:r>
             <w:r>
               <w:rPr>
@@ -2518,7 +2518,7 @@
                 <w:noProof/>
                 <w:webHidden/>
               </w:rPr>
-              <w:t>7</w:t>
+              <w:t>10</w:t>
             </w:r>
             <w:r>
               <w:rPr>
@@ -2588,7 +2588,7 @@
                 <w:noProof/>
                 <w:webHidden/>
               </w:rPr>
-              <w:t>7</w:t>
+              <w:t>10</w:t>
             </w:r>
             <w:r>
               <w:rPr>
@@ -2658,7 +2658,7 @@
                 <w:noProof/>
                 <w:webHidden/>
               </w:rPr>
-              <w:t>7</w:t>
+              <w:t>10</w:t>
             </w:r>
             <w:r>
               <w:rPr>
@@ -2728,7 +2728,7 @@
                 <w:noProof/>
                 <w:webHidden/>
               </w:rPr>
-              <w:t>7</w:t>
+              <w:t>10</w:t>
             </w:r>
             <w:r>
               <w:rPr>
@@ -2798,7 +2798,7 @@
                 <w:noProof/>
                 <w:webHidden/>
               </w:rPr>
-              <w:t>7</w:t>
+              <w:t>10</w:t>
             </w:r>
             <w:r>
               <w:rPr>
@@ -2984,21 +2984,8 @@
             <w:pPr>
               <w:jc w:val="center"/>
             </w:pPr>
-            <w:proofErr w:type="spellStart"/>
-            <w:r>
-              <w:t>Mofassel</w:t>
-            </w:r>
-            <w:proofErr w:type="spellEnd"/>
-            <w:r>
-              <w:t xml:space="preserve"> </w:t>
-            </w:r>
-            <w:proofErr w:type="spellStart"/>
-            <w:r>
-              <w:t>Haque</w:t>
-            </w:r>
-            <w:proofErr w:type="spellEnd"/>
-            <w:r>
-              <w:t xml:space="preserve"> Srijon Rahman</w:t>
+            <w:r>
+              <w:t>Mofassel Haque Srijon Rahman</w:t>
             </w:r>
           </w:p>
           <w:p>
@@ -3030,6 +3017,9 @@
     <w:p>
       <w:pPr>
         <w:pStyle w:val="Titre1"/>
+        <w:rPr>
+          <w:lang w:val="en-US"/>
+        </w:rPr>
       </w:pPr>
       <w:bookmarkStart w:id="2" w:name="_Toc130976942"/>
       <w:r>
@@ -3111,13 +3101,8 @@
           </w:tcPr>
           <w:p>
             <w:r>
-              <w:t xml:space="preserve">Pascal </w:t>
-            </w:r>
-            <w:proofErr w:type="spellStart"/>
-            <w:r>
-              <w:t>Comminot</w:t>
-            </w:r>
-            <w:proofErr w:type="spellEnd"/>
+              <w:t>Pascal Comminot</w:t>
+            </w:r>
           </w:p>
           <w:p>
             <w:r>
@@ -3174,21 +3159,8 @@
             <w:pPr>
               <w:jc w:val="center"/>
             </w:pPr>
-            <w:proofErr w:type="spellStart"/>
-            <w:r>
-              <w:t>Mofassel</w:t>
-            </w:r>
-            <w:proofErr w:type="spellEnd"/>
-            <w:r>
-              <w:t xml:space="preserve"> </w:t>
-            </w:r>
-            <w:proofErr w:type="spellStart"/>
-            <w:r>
-              <w:t>Haque</w:t>
-            </w:r>
-            <w:proofErr w:type="spellEnd"/>
-            <w:r>
-              <w:t xml:space="preserve"> Srijon Rahman</w:t>
+            <w:r>
+              <w:t>Mofassel Haque Srijon Rahman</w:t>
             </w:r>
           </w:p>
           <w:p>
@@ -3257,16 +3229,8 @@
               <w:rPr>
                 <w:lang w:val="en-US"/>
               </w:rPr>
-              <w:t xml:space="preserve">Borys </w:t>
-            </w:r>
-            <w:proofErr w:type="spellStart"/>
-            <w:r>
-              <w:rPr>
-                <w:lang w:val="en-US"/>
-              </w:rPr>
-              <w:t>Folomietow</w:t>
-            </w:r>
-            <w:proofErr w:type="spellEnd"/>
+              <w:t>Borys Folomietow</w:t>
+            </w:r>
           </w:p>
           <w:p>
             <w:pPr>
@@ -3378,11 +3342,6 @@
       <w:r>
         <w:t>sur 1 page A4</w:t>
       </w:r>
-    </w:p>
-    <w:p>
-      <w:pPr>
-        <w:pStyle w:val="Titre2"/>
-      </w:pPr>
       <w:bookmarkStart w:id="11" w:name="_Toc130976946"/>
       <w:r>
         <w:t>Matériel et logiciel à disposition</w:t>
@@ -3411,7 +3370,25 @@
         <w:rPr>
           <w:lang w:val="fr-FR"/>
         </w:rPr>
-        <w:t>standard d’école, 1 grand écran</w:t>
+        <w:t xml:space="preserve">standard d’école, </w:t>
+      </w:r>
+      <w:r>
+        <w:rPr>
+          <w:lang w:val="fr-FR"/>
+        </w:rPr>
+        <w:t>2</w:t>
+      </w:r>
+      <w:r>
+        <w:rPr>
+          <w:lang w:val="fr-FR"/>
+        </w:rPr>
+        <w:t xml:space="preserve"> grand écran</w:t>
+      </w:r>
+      <w:r>
+        <w:rPr>
+          <w:lang w:val="fr-FR"/>
+        </w:rPr>
+        <w:t>s</w:t>
       </w:r>
     </w:p>
     <w:p>
@@ -3425,28 +3402,12 @@
           <w:lang w:val="fr-FR"/>
         </w:rPr>
       </w:pPr>
-      <w:proofErr w:type="spellStart"/>
       <w:r>
         <w:rPr>
           <w:lang w:val="fr-FR"/>
         </w:rPr>
-        <w:t>Laragon</w:t>
-      </w:r>
-      <w:proofErr w:type="spellEnd"/>
-      <w:r>
-        <w:rPr>
-          <w:lang w:val="fr-FR"/>
-        </w:rPr>
-        <w:t xml:space="preserve"> avec </w:t>
-      </w:r>
-      <w:proofErr w:type="spellStart"/>
-      <w:r>
-        <w:rPr>
-          <w:lang w:val="fr-FR"/>
-        </w:rPr>
-        <w:t>phpMyadmin</w:t>
-      </w:r>
-      <w:proofErr w:type="spellEnd"/>
+        <w:t>Laragon avec phpMyadmin</w:t>
+      </w:r>
       <w:r>
         <w:rPr>
           <w:lang w:val="fr-FR"/>
@@ -3471,6 +3432,12 @@
         </w:rPr>
         <w:t>Windows 10</w:t>
       </w:r>
+      <w:r>
+        <w:rPr>
+          <w:lang w:val="fr-FR"/>
+        </w:rPr>
+        <w:t xml:space="preserve"> comme système d’exploitation</w:t>
+      </w:r>
     </w:p>
     <w:p>
       <w:pPr>
@@ -3634,6 +3601,7 @@
         <w:rPr>
           <w:lang w:val="fr-FR"/>
         </w:rPr>
+        <w:lastRenderedPageBreak/>
         <w:t>Connexion : Page permettant à l’utilisateur de se connecter si celui-ci possède un compte au sein du site.</w:t>
       </w:r>
     </w:p>
@@ -3752,7 +3720,7 @@
         <w:pStyle w:val="Lgende"/>
         <w:jc w:val="center"/>
       </w:pPr>
-      <w:bookmarkStart w:id="15" w:name="_Toc130977415"/>
+      <w:bookmarkStart w:id="15" w:name="_Toc134004544"/>
       <w:r>
         <w:t xml:space="preserve">Figure </w:t>
       </w:r>
@@ -3902,20 +3870,50 @@
           <w:lang w:val="fr-FR"/>
         </w:rPr>
       </w:pPr>
+      <w:bookmarkStart w:id="23" w:name="_Toc130976956"/>
       <w:r>
         <w:rPr>
           <w:lang w:val="fr-FR"/>
         </w:rPr>
-        <w:t xml:space="preserve">Product </w:t>
-      </w:r>
-      <w:proofErr w:type="spellStart"/>
-      <w:r>
+        <w:t>Diagramme sur Excel</w:t>
+      </w:r>
+      <w:bookmarkEnd w:id="23"/>
+    </w:p>
+    <w:p>
+      <w:pPr>
         <w:rPr>
           <w:lang w:val="fr-FR"/>
         </w:rPr>
-        <w:t>backlog</w:t>
-      </w:r>
-      <w:proofErr w:type="spellEnd"/>
+      </w:pPr>
+    </w:p>
+    <w:p>
+      <w:pPr>
+        <w:pStyle w:val="Titre1"/>
+        <w:rPr>
+          <w:lang w:val="fr-FR"/>
+        </w:rPr>
+      </w:pPr>
+      <w:bookmarkStart w:id="24" w:name="_Toc130976957"/>
+      <w:r>
+        <w:rPr>
+          <w:lang w:val="fr-FR"/>
+        </w:rPr>
+        <w:t xml:space="preserve">Généralités </w:t>
+      </w:r>
+      <w:r>
+        <w:rPr>
+          <w:lang w:val="fr-FR"/>
+        </w:rPr>
+        <w:t>concernant l’implémentation</w:t>
+      </w:r>
+      <w:bookmarkEnd w:id="24"/>
+    </w:p>
+    <w:p>
+      <w:pPr>
+        <w:rPr>
+          <w:lang w:val="fr-FR"/>
+        </w:rPr>
+      </w:pPr>
     </w:p>
     <w:p>
       <w:pPr>
@@ -3924,64 +3922,12 @@
           <w:lang w:val="fr-FR"/>
         </w:rPr>
       </w:pPr>
-      <w:bookmarkStart w:id="23" w:name="_Toc130976956"/>
+      <w:bookmarkStart w:id="25" w:name="_Toc130976958"/>
       <w:r>
         <w:rPr>
           <w:lang w:val="fr-FR"/>
         </w:rPr>
-        <w:t>Diagramme sur Excel</w:t>
-      </w:r>
-      <w:bookmarkEnd w:id="23"/>
-    </w:p>
-    <w:p>
-      <w:pPr>
-        <w:rPr>
-          <w:lang w:val="fr-FR"/>
-        </w:rPr>
-      </w:pPr>
-    </w:p>
-    <w:p>
-      <w:pPr>
-        <w:pStyle w:val="Titre1"/>
-        <w:rPr>
-          <w:lang w:val="fr-FR"/>
-        </w:rPr>
-      </w:pPr>
-      <w:bookmarkStart w:id="24" w:name="_Toc130976957"/>
-      <w:r>
-        <w:rPr>
-          <w:lang w:val="fr-FR"/>
-        </w:rPr>
         <w:lastRenderedPageBreak/>
-        <w:t xml:space="preserve">Généralités </w:t>
-      </w:r>
-      <w:r>
-        <w:rPr>
-          <w:lang w:val="fr-FR"/>
-        </w:rPr>
-        <w:t>concernant l’implémentation</w:t>
-      </w:r>
-      <w:bookmarkEnd w:id="24"/>
-    </w:p>
-    <w:p>
-      <w:pPr>
-        <w:rPr>
-          <w:lang w:val="fr-FR"/>
-        </w:rPr>
-      </w:pPr>
-    </w:p>
-    <w:p>
-      <w:pPr>
-        <w:pStyle w:val="Titre2"/>
-        <w:rPr>
-          <w:lang w:val="fr-FR"/>
-        </w:rPr>
-      </w:pPr>
-      <w:bookmarkStart w:id="25" w:name="_Toc130976958"/>
-      <w:r>
-        <w:rPr>
-          <w:lang w:val="fr-FR"/>
-        </w:rPr>
         <w:t>Base de données</w:t>
       </w:r>
       <w:bookmarkEnd w:id="25"/>
@@ -4114,6 +4060,7 @@
         <w:pStyle w:val="Lgende"/>
         <w:jc w:val="center"/>
       </w:pPr>
+      <w:bookmarkStart w:id="30" w:name="_Toc134004545"/>
       <w:r>
         <w:t xml:space="preserve">Figure </w:t>
       </w:r>
@@ -4128,6 +4075,7 @@
       <w:r>
         <w:t xml:space="preserve"> Maquette pour le canevas</w:t>
       </w:r>
+      <w:bookmarkEnd w:id="30"/>
     </w:p>
     <w:p>
       <w:r>
@@ -4237,6 +4185,7 @@
         <w:pStyle w:val="Lgende"/>
         <w:jc w:val="center"/>
       </w:pPr>
+      <w:bookmarkStart w:id="31" w:name="_Toc134004546"/>
       <w:r>
         <w:t xml:space="preserve">Figure </w:t>
       </w:r>
@@ -4251,6 +4200,7 @@
       <w:r>
         <w:t xml:space="preserve"> Maquette de la page d'inscription</w:t>
       </w:r>
+      <w:bookmarkEnd w:id="31"/>
     </w:p>
     <w:p/>
     <w:p>
@@ -4340,6 +4290,7 @@
         <w:pStyle w:val="Lgende"/>
         <w:jc w:val="center"/>
       </w:pPr>
+      <w:bookmarkStart w:id="32" w:name="_Toc134004547"/>
       <w:r>
         <w:t xml:space="preserve">Figure </w:t>
       </w:r>
@@ -4354,6 +4305,7 @@
       <w:r>
         <w:t xml:space="preserve"> Maquette de la page d'identification</w:t>
       </w:r>
+      <w:bookmarkEnd w:id="32"/>
     </w:p>
     <w:p>
       <w:r>
@@ -4430,6 +4382,7 @@
         <w:pStyle w:val="Lgende"/>
         <w:jc w:val="center"/>
       </w:pPr>
+      <w:bookmarkStart w:id="33" w:name="_Toc134004548"/>
       <w:r>
         <w:t xml:space="preserve">Figure </w:t>
       </w:r>
@@ -4444,10 +4397,23 @@
       <w:r>
         <w:t xml:space="preserve"> Maquette de la page profil pour l'utilisateur</w:t>
       </w:r>
-    </w:p>
-    <w:p>
-      <w:r>
-        <w:t>Page affichant les données de l’utilisateur (sauf son mot de passe) dans des champs auquel l’utilisateur ne pourra modifier directement, pour ce faire il doit cliquer sur le bouton « Modifier le compte ». Si l’utilisateur veut modifier son mot de passe, il doit alors cliquer sur le bouton « Modifier le mot de passe ».</w:t>
+      <w:bookmarkEnd w:id="33"/>
+    </w:p>
+    <w:p>
+      <w:r>
+        <w:t>Page affichant les données de l’utilisateur (sauf son mot de passe) dans des champs auquel l’utilisateur ne pourra modifier directement, pour ce faire il doit cliquer sur le bouton « Modifier le compte »</w:t>
+      </w:r>
+      <w:r>
+        <w:t xml:space="preserve"> qui l’emmènera dans la page pour</w:t>
+      </w:r>
+      <w:r>
+        <w:t>. Si l’utilisateur veut modifier son mot de passe, il doit alors cliquer sur le bouton « Modifier le mot de passe »</w:t>
+      </w:r>
+      <w:r>
+        <w:t xml:space="preserve"> qui l’emmènera aussi dans la page pour</w:t>
+      </w:r>
+      <w:r>
+        <w:t>.</w:t>
       </w:r>
     </w:p>
     <w:p/>
@@ -4517,6 +4483,7 @@
         <w:pStyle w:val="Lgende"/>
         <w:jc w:val="center"/>
       </w:pPr>
+      <w:bookmarkStart w:id="34" w:name="_Toc134004549"/>
       <w:r>
         <w:t xml:space="preserve">Figure </w:t>
       </w:r>
@@ -4531,6 +4498,7 @@
       <w:r>
         <w:t xml:space="preserve"> Maquette sur la page de modification du profil de l'utilisateur</w:t>
       </w:r>
+      <w:bookmarkEnd w:id="34"/>
     </w:p>
     <w:p>
       <w:r>
@@ -4549,54 +4517,828 @@
     <w:p/>
     <w:p>
       <w:pPr>
+        <w:pStyle w:val="Titre2"/>
+      </w:pPr>
+      <w:r>
+        <w:lastRenderedPageBreak/>
+        <w:t>Page modifier mot de passe</w:t>
+      </w:r>
+      <w:r>
+        <w:rPr>
+          <w:noProof/>
+        </w:rPr>
+        <w:drawing>
+          <wp:inline distT="0" distB="0" distL="0" distR="0" wp14:anchorId="3724ABA9" wp14:editId="73972C26">
+            <wp:extent cx="4856552" cy="2588591"/>
+            <wp:effectExtent l="0" t="0" r="1270" b="2540"/>
+            <wp:docPr id="2" name="Image 2"/>
+            <wp:cNvGraphicFramePr>
+              <a:graphicFrameLocks xmlns:a="http://schemas.openxmlformats.org/drawingml/2006/main" noChangeAspect="1"/>
+            </wp:cNvGraphicFramePr>
+            <a:graphic xmlns:a="http://schemas.openxmlformats.org/drawingml/2006/main">
+              <a:graphicData uri="http://schemas.openxmlformats.org/drawingml/2006/picture">
+                <pic:pic xmlns:pic="http://schemas.openxmlformats.org/drawingml/2006/picture">
+                  <pic:nvPicPr>
+                    <pic:cNvPr id="0" name="Picture 1"/>
+                    <pic:cNvPicPr>
+                      <a:picLocks noChangeAspect="1" noChangeArrowheads="1"/>
+                    </pic:cNvPicPr>
+                  </pic:nvPicPr>
+                  <pic:blipFill>
+                    <a:blip r:embed="rId14">
+                      <a:extLst>
+                        <a:ext uri="{28A0092B-C50C-407E-A947-70E740481C1C}">
+                          <a14:useLocalDpi xmlns:a14="http://schemas.microsoft.com/office/drawing/2010/main" val="0"/>
+                        </a:ext>
+                      </a:extLst>
+                    </a:blip>
+                    <a:srcRect/>
+                    <a:stretch>
+                      <a:fillRect/>
+                    </a:stretch>
+                  </pic:blipFill>
+                  <pic:spPr bwMode="auto">
+                    <a:xfrm>
+                      <a:off x="0" y="0"/>
+                      <a:ext cx="4999296" cy="2664675"/>
+                    </a:xfrm>
+                    <a:prstGeom prst="rect">
+                      <a:avLst/>
+                    </a:prstGeom>
+                    <a:noFill/>
+                    <a:ln>
+                      <a:noFill/>
+                    </a:ln>
+                  </pic:spPr>
+                </pic:pic>
+              </a:graphicData>
+            </a:graphic>
+          </wp:inline>
+        </w:drawing>
+      </w:r>
+    </w:p>
+    <w:p>
+      <w:pPr>
+        <w:pStyle w:val="Lgende"/>
+        <w:jc w:val="center"/>
+      </w:pPr>
+      <w:bookmarkStart w:id="35" w:name="_Toc134004550"/>
+      <w:r>
+        <w:t xml:space="preserve">Figure </w:t>
+      </w:r>
+      <w:fldSimple w:instr=" SEQ Figure \* ARABIC ">
+        <w:r>
+          <w:rPr>
+            <w:noProof/>
+          </w:rPr>
+          <w:t>7</w:t>
+        </w:r>
+      </w:fldSimple>
+      <w:r>
+        <w:t xml:space="preserve"> Maquette de la page pour modifier le mot de passe de l’utilisateur</w:t>
+      </w:r>
+      <w:bookmarkEnd w:id="35"/>
+    </w:p>
+    <w:p>
+      <w:r>
+        <w:t>Page affichant le</w:t>
+      </w:r>
+      <w:r>
+        <w:t xml:space="preserve"> mot de passe de l’utilisateur</w:t>
+      </w:r>
+      <w:r>
+        <w:t xml:space="preserve"> (remplacé par des points noirs)</w:t>
+      </w:r>
+      <w:r>
+        <w:t xml:space="preserve"> dans un champ auquel l’utilisateur pourra modifier s’il le veut et ensuite cliquez sur le bouton « Modifier le mot de passe » pour mettre à jour son mot de passe.</w:t>
+      </w:r>
+    </w:p>
+    <w:p/>
+    <w:p>
+      <w:pPr>
+        <w:pStyle w:val="Titre2"/>
+      </w:pPr>
+      <w:r>
+        <w:t>Page</w:t>
+      </w:r>
+      <w:r>
+        <w:t xml:space="preserve"> d’accueil</w:t>
+      </w:r>
+      <w:r>
+        <w:rPr>
+          <w:noProof/>
+        </w:rPr>
+        <w:drawing>
+          <wp:inline distT="0" distB="0" distL="0" distR="0" wp14:anchorId="14463727" wp14:editId="1FF1D9E0">
+            <wp:extent cx="5760085" cy="2981960"/>
+            <wp:effectExtent l="0" t="0" r="0" b="8890"/>
+            <wp:docPr id="9" name="Image 9"/>
+            <wp:cNvGraphicFramePr>
+              <a:graphicFrameLocks xmlns:a="http://schemas.openxmlformats.org/drawingml/2006/main" noChangeAspect="1"/>
+            </wp:cNvGraphicFramePr>
+            <a:graphic xmlns:a="http://schemas.openxmlformats.org/drawingml/2006/main">
+              <a:graphicData uri="http://schemas.openxmlformats.org/drawingml/2006/picture">
+                <pic:pic xmlns:pic="http://schemas.openxmlformats.org/drawingml/2006/picture">
+                  <pic:nvPicPr>
+                    <pic:cNvPr id="0" name="Picture 4"/>
+                    <pic:cNvPicPr>
+                      <a:picLocks noChangeAspect="1" noChangeArrowheads="1"/>
+                    </pic:cNvPicPr>
+                  </pic:nvPicPr>
+                  <pic:blipFill>
+                    <a:blip r:embed="rId15">
+                      <a:extLst>
+                        <a:ext uri="{28A0092B-C50C-407E-A947-70E740481C1C}">
+                          <a14:useLocalDpi xmlns:a14="http://schemas.microsoft.com/office/drawing/2010/main" val="0"/>
+                        </a:ext>
+                      </a:extLst>
+                    </a:blip>
+                    <a:srcRect/>
+                    <a:stretch>
+                      <a:fillRect/>
+                    </a:stretch>
+                  </pic:blipFill>
+                  <pic:spPr bwMode="auto">
+                    <a:xfrm>
+                      <a:off x="0" y="0"/>
+                      <a:ext cx="5760085" cy="2981960"/>
+                    </a:xfrm>
+                    <a:prstGeom prst="rect">
+                      <a:avLst/>
+                    </a:prstGeom>
+                    <a:noFill/>
+                    <a:ln>
+                      <a:noFill/>
+                    </a:ln>
+                  </pic:spPr>
+                </pic:pic>
+              </a:graphicData>
+            </a:graphic>
+          </wp:inline>
+        </w:drawing>
+      </w:r>
+    </w:p>
+    <w:p>
+      <w:pPr>
+        <w:pStyle w:val="Lgende"/>
+        <w:jc w:val="center"/>
+      </w:pPr>
+      <w:r>
+        <w:t xml:space="preserve">Figure </w:t>
+      </w:r>
+      <w:fldSimple w:instr=" SEQ Figure \* ARABIC ">
+        <w:r>
+          <w:rPr>
+            <w:noProof/>
+          </w:rPr>
+          <w:t>8</w:t>
+        </w:r>
+      </w:fldSimple>
+      <w:r>
+        <w:t xml:space="preserve"> Maquette sur la page d'accueil</w:t>
+      </w:r>
+    </w:p>
+    <w:p>
+      <w:r>
+        <w:t>Cette page est accessible à tous et présente aux utilisateurs les jeux vidéo se trouvant dans la base de données avec leurs données. Les utilisateurs auront la possibilité de chercher le nom du jeu qu’il souhaite</w:t>
+      </w:r>
+      <w:r>
+        <w:t xml:space="preserve"> en utilisant la bar de recherche, en sélectionnant l’âge minimum et maximum et en cochant des cases pour les </w:t>
+      </w:r>
+      <w:r>
+        <w:t>plateformes</w:t>
+      </w:r>
+      <w:r>
+        <w:t xml:space="preserve"> et les genres</w:t>
+      </w:r>
+      <w:r>
+        <w:t>. Une zone</w:t>
+      </w:r>
+      <w:r>
+        <w:t xml:space="preserve"> de</w:t>
+      </w:r>
+      <w:r>
+        <w:t xml:space="preserve"> texte affichera le nombre de jeux vidéo se trouvant dans la base de données, une autre affichera</w:t>
+      </w:r>
+      <w:r>
+        <w:t xml:space="preserve"> le nombre de de jeux résultant de la recherche fait par l’utilisateur.</w:t>
+      </w:r>
+    </w:p>
+    <w:p/>
+    <w:p>
+      <w:pPr>
+        <w:pStyle w:val="Titre2"/>
+      </w:pPr>
+      <w:r>
+        <w:lastRenderedPageBreak/>
+        <w:t>Page</w:t>
+      </w:r>
+      <w:r>
+        <w:t xml:space="preserve"> détaillé d’un jeu vidéo</w:t>
+      </w:r>
+      <w:r>
+        <w:rPr>
+          <w:noProof/>
+        </w:rPr>
+        <w:drawing>
+          <wp:inline distT="0" distB="0" distL="0" distR="0" wp14:anchorId="64DC42DD" wp14:editId="6F6F72BA">
+            <wp:extent cx="4709850" cy="2456069"/>
+            <wp:effectExtent l="0" t="0" r="0" b="1905"/>
+            <wp:docPr id="10" name="Image 10"/>
+            <wp:cNvGraphicFramePr>
+              <a:graphicFrameLocks xmlns:a="http://schemas.openxmlformats.org/drawingml/2006/main" noChangeAspect="1"/>
+            </wp:cNvGraphicFramePr>
+            <a:graphic xmlns:a="http://schemas.openxmlformats.org/drawingml/2006/main">
+              <a:graphicData uri="http://schemas.openxmlformats.org/drawingml/2006/picture">
+                <pic:pic xmlns:pic="http://schemas.openxmlformats.org/drawingml/2006/picture">
+                  <pic:nvPicPr>
+                    <pic:cNvPr id="0" name="Picture 5"/>
+                    <pic:cNvPicPr>
+                      <a:picLocks noChangeAspect="1" noChangeArrowheads="1"/>
+                    </pic:cNvPicPr>
+                  </pic:nvPicPr>
+                  <pic:blipFill>
+                    <a:blip r:embed="rId16" cstate="print">
+                      <a:extLst>
+                        <a:ext uri="{28A0092B-C50C-407E-A947-70E740481C1C}">
+                          <a14:useLocalDpi xmlns:a14="http://schemas.microsoft.com/office/drawing/2010/main" val="0"/>
+                        </a:ext>
+                      </a:extLst>
+                    </a:blip>
+                    <a:srcRect/>
+                    <a:stretch>
+                      <a:fillRect/>
+                    </a:stretch>
+                  </pic:blipFill>
+                  <pic:spPr bwMode="auto">
+                    <a:xfrm>
+                      <a:off x="0" y="0"/>
+                      <a:ext cx="4748687" cy="2476321"/>
+                    </a:xfrm>
+                    <a:prstGeom prst="rect">
+                      <a:avLst/>
+                    </a:prstGeom>
+                    <a:noFill/>
+                    <a:ln>
+                      <a:noFill/>
+                    </a:ln>
+                  </pic:spPr>
+                </pic:pic>
+              </a:graphicData>
+            </a:graphic>
+          </wp:inline>
+        </w:drawing>
+      </w:r>
+    </w:p>
+    <w:p>
+      <w:pPr>
+        <w:pStyle w:val="Lgende"/>
+        <w:jc w:val="center"/>
+      </w:pPr>
+      <w:r>
+        <w:t xml:space="preserve">Figure </w:t>
+      </w:r>
+      <w:fldSimple w:instr=" SEQ Figure \* ARABIC ">
+        <w:r>
+          <w:rPr>
+            <w:noProof/>
+          </w:rPr>
+          <w:t>9</w:t>
+        </w:r>
+      </w:fldSimple>
+      <w:r>
+        <w:t xml:space="preserve"> Maquette sur la page détaillée d'un jeu vidéo</w:t>
+      </w:r>
+    </w:p>
+    <w:p>
+      <w:r>
+        <w:t xml:space="preserve">Page affichant les données du jeu vidéo ainsi que ses commentaires (qui ne sont pas visible au utilisateurs anonyme). </w:t>
+      </w:r>
+      <w:r>
+        <w:t>Les utilisateurs connectés</w:t>
+      </w:r>
+      <w:r>
+        <w:t xml:space="preserve"> auront la possibilité ajouter leur propre commentaire et attribuer une note au jeu ou la modifier.</w:t>
+      </w:r>
+    </w:p>
+    <w:p/>
+    <w:p>
+      <w:pPr>
+        <w:pStyle w:val="Titre2"/>
+      </w:pPr>
+      <w:r>
+        <w:t>Page d’édition de jeux vidéo</w:t>
+      </w:r>
+      <w:r>
+        <w:rPr>
+          <w:noProof/>
+        </w:rPr>
+        <w:drawing>
+          <wp:inline distT="0" distB="0" distL="0" distR="0" wp14:anchorId="6932380C" wp14:editId="59FA74BD">
+            <wp:extent cx="5208104" cy="2706329"/>
+            <wp:effectExtent l="0" t="0" r="0" b="0"/>
+            <wp:docPr id="12" name="Image 12"/>
+            <wp:cNvGraphicFramePr>
+              <a:graphicFrameLocks xmlns:a="http://schemas.openxmlformats.org/drawingml/2006/main" noChangeAspect="1"/>
+            </wp:cNvGraphicFramePr>
+            <a:graphic xmlns:a="http://schemas.openxmlformats.org/drawingml/2006/main">
+              <a:graphicData uri="http://schemas.openxmlformats.org/drawingml/2006/picture">
+                <pic:pic xmlns:pic="http://schemas.openxmlformats.org/drawingml/2006/picture">
+                  <pic:nvPicPr>
+                    <pic:cNvPr id="0" name="Picture 7"/>
+                    <pic:cNvPicPr>
+                      <a:picLocks noChangeAspect="1" noChangeArrowheads="1"/>
+                    </pic:cNvPicPr>
+                  </pic:nvPicPr>
+                  <pic:blipFill>
+                    <a:blip r:embed="rId17">
+                      <a:extLst>
+                        <a:ext uri="{28A0092B-C50C-407E-A947-70E740481C1C}">
+                          <a14:useLocalDpi xmlns:a14="http://schemas.microsoft.com/office/drawing/2010/main" val="0"/>
+                        </a:ext>
+                      </a:extLst>
+                    </a:blip>
+                    <a:srcRect/>
+                    <a:stretch>
+                      <a:fillRect/>
+                    </a:stretch>
+                  </pic:blipFill>
+                  <pic:spPr bwMode="auto">
+                    <a:xfrm>
+                      <a:off x="0" y="0"/>
+                      <a:ext cx="5213045" cy="2708897"/>
+                    </a:xfrm>
+                    <a:prstGeom prst="rect">
+                      <a:avLst/>
+                    </a:prstGeom>
+                    <a:noFill/>
+                    <a:ln>
+                      <a:noFill/>
+                    </a:ln>
+                  </pic:spPr>
+                </pic:pic>
+              </a:graphicData>
+            </a:graphic>
+          </wp:inline>
+        </w:drawing>
+      </w:r>
+    </w:p>
+    <w:p>
+      <w:pPr>
+        <w:pStyle w:val="Lgende"/>
+        <w:jc w:val="center"/>
+      </w:pPr>
+      <w:r>
+        <w:t xml:space="preserve">Figure </w:t>
+      </w:r>
+      <w:fldSimple w:instr=" SEQ Figure \* ARABIC ">
+        <w:r>
+          <w:rPr>
+            <w:noProof/>
+          </w:rPr>
+          <w:t>10</w:t>
+        </w:r>
+      </w:fldSimple>
+      <w:r>
+        <w:t xml:space="preserve"> Maquette de la page d'édition de jeu vidéo</w:t>
+      </w:r>
+    </w:p>
+    <w:p>
+      <w:r>
+        <w:t xml:space="preserve">Sur cette page l’utilisateur standard pourra proposer un jeu en cliquant sur le bouton pour et en remplissant les champs avant. L’administrateur aura le choix de soit </w:t>
+      </w:r>
+      <w:r>
+        <w:t>ajouter cette proposition dans le site et donc dans la base de données ou d’abord modifier quelque données puis l’ajouter.</w:t>
+      </w:r>
+    </w:p>
+    <w:p/>
+    <w:p>
+      <w:pPr>
         <w:pStyle w:val="Titre1"/>
       </w:pPr>
-      <w:bookmarkStart w:id="30" w:name="_Toc130976963"/>
+      <w:bookmarkStart w:id="36" w:name="_Toc130976963"/>
       <w:r>
         <w:lastRenderedPageBreak/>
         <w:t>Analyse organique</w:t>
       </w:r>
-      <w:bookmarkEnd w:id="30"/>
+      <w:bookmarkEnd w:id="36"/>
     </w:p>
     <w:p>
       <w:pPr>
         <w:pStyle w:val="Titre1"/>
       </w:pPr>
-      <w:bookmarkStart w:id="31" w:name="_Toc130976964"/>
+      <w:bookmarkStart w:id="37" w:name="_Toc130976964"/>
       <w:r>
         <w:t>Plan de test et tests</w:t>
       </w:r>
-      <w:bookmarkEnd w:id="31"/>
+      <w:bookmarkEnd w:id="37"/>
     </w:p>
     <w:p>
       <w:pPr>
         <w:pStyle w:val="Titre2"/>
       </w:pPr>
-      <w:bookmarkStart w:id="32" w:name="_Toc130976965"/>
+      <w:bookmarkStart w:id="38" w:name="_Toc130976965"/>
       <w:r>
         <w:t>Périmètre des tests</w:t>
       </w:r>
-      <w:bookmarkEnd w:id="32"/>
+      <w:bookmarkEnd w:id="38"/>
     </w:p>
     <w:p>
       <w:pPr>
         <w:pStyle w:val="Titre2"/>
       </w:pPr>
-      <w:bookmarkStart w:id="33" w:name="_Toc130976966"/>
+      <w:bookmarkStart w:id="39" w:name="_Toc130976966"/>
       <w:r>
         <w:t>Équipement de test</w:t>
       </w:r>
-      <w:bookmarkEnd w:id="33"/>
+      <w:bookmarkEnd w:id="39"/>
     </w:p>
     <w:p>
       <w:pPr>
         <w:pStyle w:val="Titre2"/>
       </w:pPr>
-      <w:bookmarkStart w:id="34" w:name="_Toc130976967"/>
+      <w:bookmarkStart w:id="40" w:name="_Toc130976967"/>
       <w:r>
         <w:t>Scénarios de test</w:t>
       </w:r>
-      <w:bookmarkEnd w:id="34"/>
+      <w:bookmarkEnd w:id="40"/>
+    </w:p>
+    <w:tbl>
+      <w:tblPr>
+        <w:tblStyle w:val="Grilledutableau"/>
+        <w:tblW w:w="10343" w:type="dxa"/>
+        <w:tblLayout w:type="fixed"/>
+        <w:tblLook w:val="04A0" w:firstRow="1" w:lastRow="0" w:firstColumn="1" w:lastColumn="0" w:noHBand="0" w:noVBand="1"/>
+      </w:tblPr>
+      <w:tblGrid>
+        <w:gridCol w:w="1271"/>
+        <w:gridCol w:w="2977"/>
+        <w:gridCol w:w="2551"/>
+        <w:gridCol w:w="2552"/>
+        <w:gridCol w:w="992"/>
+      </w:tblGrid>
+      <w:tr>
+        <w:tc>
+          <w:tcPr>
+            <w:tcW w:w="1271" w:type="dxa"/>
+          </w:tcPr>
+          <w:p>
+            <w:pPr>
+              <w:jc w:val="center"/>
+              <w:rPr>
+                <w:b/>
+                <w:bCs/>
+              </w:rPr>
+            </w:pPr>
+            <w:r>
+              <w:rPr>
+                <w:b/>
+                <w:bCs/>
+              </w:rPr>
+              <w:t>Nom</w:t>
+            </w:r>
+          </w:p>
+        </w:tc>
+        <w:tc>
+          <w:tcPr>
+            <w:tcW w:w="2977" w:type="dxa"/>
+          </w:tcPr>
+          <w:p>
+            <w:pPr>
+              <w:jc w:val="center"/>
+              <w:rPr>
+                <w:b/>
+                <w:bCs/>
+              </w:rPr>
+            </w:pPr>
+            <w:r>
+              <w:rPr>
+                <w:b/>
+                <w:bCs/>
+              </w:rPr>
+              <w:t>User story</w:t>
+            </w:r>
+          </w:p>
+        </w:tc>
+        <w:tc>
+          <w:tcPr>
+            <w:tcW w:w="2551" w:type="dxa"/>
+          </w:tcPr>
+          <w:p>
+            <w:pPr>
+              <w:jc w:val="center"/>
+              <w:rPr>
+                <w:b/>
+                <w:bCs/>
+              </w:rPr>
+            </w:pPr>
+            <w:r>
+              <w:rPr>
+                <w:b/>
+                <w:bCs/>
+              </w:rPr>
+              <w:t>Situation</w:t>
+            </w:r>
+          </w:p>
+        </w:tc>
+        <w:tc>
+          <w:tcPr>
+            <w:tcW w:w="2552" w:type="dxa"/>
+          </w:tcPr>
+          <w:p>
+            <w:pPr>
+              <w:jc w:val="center"/>
+              <w:rPr>
+                <w:b/>
+                <w:bCs/>
+              </w:rPr>
+            </w:pPr>
+            <w:r>
+              <w:rPr>
+                <w:b/>
+                <w:bCs/>
+              </w:rPr>
+              <w:t>Résultat</w:t>
+            </w:r>
+          </w:p>
+        </w:tc>
+        <w:tc>
+          <w:tcPr>
+            <w:tcW w:w="992" w:type="dxa"/>
+          </w:tcPr>
+          <w:p>
+            <w:pPr>
+              <w:jc w:val="center"/>
+              <w:rPr>
+                <w:b/>
+                <w:bCs/>
+              </w:rPr>
+            </w:pPr>
+            <w:r>
+              <w:rPr>
+                <w:b/>
+                <w:bCs/>
+              </w:rPr>
+              <w:t>Statut</w:t>
+            </w:r>
+          </w:p>
+        </w:tc>
+      </w:tr>
+      <w:tr>
+        <w:tc>
+          <w:tcPr>
+            <w:tcW w:w="1271" w:type="dxa"/>
+          </w:tcPr>
+          <w:p>
+            <w:r>
+              <w:t>Création du compte</w:t>
+            </w:r>
+          </w:p>
+        </w:tc>
+        <w:tc>
+          <w:tcPr>
+            <w:tcW w:w="2977" w:type="dxa"/>
+          </w:tcPr>
+          <w:p>
+            <w:r>
+              <w:t>Inscription</w:t>
+            </w:r>
+          </w:p>
+        </w:tc>
+        <w:tc>
+          <w:tcPr>
+            <w:tcW w:w="2551" w:type="dxa"/>
+          </w:tcPr>
+          <w:p>
+            <w:r>
+              <w:t>Quand on clique sur le bouton de confirmation du</w:t>
+            </w:r>
+            <w:r>
+              <w:t xml:space="preserve"> </w:t>
+            </w:r>
+            <w:r>
+              <w:t>formulaire, le compte est créé. Si le compte est déjà</w:t>
+            </w:r>
+            <w:r>
+              <w:t xml:space="preserve"> </w:t>
+            </w:r>
+            <w:r>
+              <w:t>existant, une erreur s’affiche.</w:t>
+            </w:r>
+          </w:p>
+          <w:p/>
+        </w:tc>
+        <w:tc>
+          <w:tcPr>
+            <w:tcW w:w="2552" w:type="dxa"/>
+          </w:tcPr>
+          <w:p>
+            <w:r>
+              <w:t>Si un compte a déjà cette adresse email, un message</w:t>
+            </w:r>
+            <w:r>
+              <w:t xml:space="preserve"> </w:t>
+            </w:r>
+            <w:r>
+              <w:t>d’erreur s’affiche. Sinon, un nouveau compte est créé.</w:t>
+            </w:r>
+          </w:p>
+        </w:tc>
+        <w:tc>
+          <w:tcPr>
+            <w:tcW w:w="992" w:type="dxa"/>
+          </w:tcPr>
+          <w:p>
+            <w:r>
+              <w:t>OK</w:t>
+            </w:r>
+          </w:p>
+        </w:tc>
+      </w:tr>
+      <w:tr>
+        <w:tc>
+          <w:tcPr>
+            <w:tcW w:w="1271" w:type="dxa"/>
+          </w:tcPr>
+          <w:p>
+            <w:r>
+              <w:t>Connexion au compte</w:t>
+            </w:r>
+          </w:p>
+        </w:tc>
+        <w:tc>
+          <w:tcPr>
+            <w:tcW w:w="2977" w:type="dxa"/>
+          </w:tcPr>
+          <w:p>
+            <w:r>
+              <w:t>Identification</w:t>
+            </w:r>
+          </w:p>
+        </w:tc>
+        <w:tc>
+          <w:tcPr>
+            <w:tcW w:w="2551" w:type="dxa"/>
+          </w:tcPr>
+          <w:p>
+            <w:r>
+              <w:t>Quand on se connecte, un message d’erreur s’affiche si les identifiants de connexions sont incorrects ou n’existent pas. Sinon, l’utilisateur est connecté à son compte.</w:t>
+            </w:r>
+          </w:p>
+        </w:tc>
+        <w:tc>
+          <w:tcPr>
+            <w:tcW w:w="2552" w:type="dxa"/>
+          </w:tcPr>
+          <w:p>
+            <w:r>
+              <w:t>Une erreur s’affiche si ce n’est pas bon, sinon on est</w:t>
+            </w:r>
+            <w:r>
+              <w:t xml:space="preserve"> </w:t>
+            </w:r>
+            <w:r>
+              <w:t>connecté.</w:t>
+            </w:r>
+          </w:p>
+        </w:tc>
+        <w:tc>
+          <w:tcPr>
+            <w:tcW w:w="992" w:type="dxa"/>
+          </w:tcPr>
+          <w:p>
+            <w:r>
+              <w:t>OK</w:t>
+            </w:r>
+          </w:p>
+        </w:tc>
+      </w:tr>
+      <w:tr>
+        <w:tc>
+          <w:tcPr>
+            <w:tcW w:w="1271" w:type="dxa"/>
+          </w:tcPr>
+          <w:p>
+            <w:r>
+              <w:t>Affichage du profil</w:t>
+            </w:r>
+          </w:p>
+        </w:tc>
+        <w:tc>
+          <w:tcPr>
+            <w:tcW w:w="2977" w:type="dxa"/>
+          </w:tcPr>
+          <w:p>
+            <w:r>
+              <w:t>Profil</w:t>
+            </w:r>
+          </w:p>
+        </w:tc>
+        <w:tc>
+          <w:tcPr>
+            <w:tcW w:w="2551" w:type="dxa"/>
+          </w:tcPr>
+          <w:p>
+            <w:r>
+              <w:t>Quand on arrive sur la page profil, on est directement envoyé à la page d’identification</w:t>
+            </w:r>
+            <w:r>
+              <w:t xml:space="preserve"> si on n’est pas connecté, sinon la page affiche nos données</w:t>
+            </w:r>
+          </w:p>
+        </w:tc>
+        <w:tc>
+          <w:tcPr>
+            <w:tcW w:w="2552" w:type="dxa"/>
+          </w:tcPr>
+          <w:p>
+            <w:r>
+              <w:t xml:space="preserve">On est </w:t>
+            </w:r>
+            <w:r>
+              <w:t>envoyé à la page d’identification si on n’est pas connecté, sinon la page affiche nos donnée</w:t>
+            </w:r>
+            <w:r>
+              <w:t>s</w:t>
+            </w:r>
+          </w:p>
+        </w:tc>
+        <w:tc>
+          <w:tcPr>
+            <w:tcW w:w="992" w:type="dxa"/>
+          </w:tcPr>
+          <w:p>
+            <w:r>
+              <w:t>OK</w:t>
+            </w:r>
+          </w:p>
+        </w:tc>
+      </w:tr>
+      <w:tr>
+        <w:tc>
+          <w:tcPr>
+            <w:tcW w:w="1271" w:type="dxa"/>
+          </w:tcPr>
+          <w:p>
+            <w:r>
+              <w:t>Modifier le profil</w:t>
+            </w:r>
+          </w:p>
+        </w:tc>
+        <w:tc>
+          <w:tcPr>
+            <w:tcW w:w="2977" w:type="dxa"/>
+          </w:tcPr>
+          <w:p>
+            <w:r>
+              <w:t>Modifier les données de l’utilisateur</w:t>
+            </w:r>
+          </w:p>
+        </w:tc>
+        <w:tc>
+          <w:tcPr>
+            <w:tcW w:w="2551" w:type="dxa"/>
+          </w:tcPr>
+          <w:p>
+            <w:r>
+              <w:t>Quand on arrive sur la page profil, on est directement envoyé à la page d’identification si on n’est pas connecté, sinon la page affiche nos données</w:t>
+            </w:r>
+          </w:p>
+        </w:tc>
+        <w:tc>
+          <w:tcPr>
+            <w:tcW w:w="2552" w:type="dxa"/>
+          </w:tcPr>
+          <w:p/>
+        </w:tc>
+        <w:tc>
+          <w:tcPr>
+            <w:tcW w:w="992" w:type="dxa"/>
+          </w:tcPr>
+          <w:p/>
+        </w:tc>
+      </w:tr>
+    </w:tbl>
+    <w:p/>
+    <w:p>
+      <w:pPr>
+        <w:pStyle w:val="Titre2"/>
+      </w:pPr>
+      <w:bookmarkStart w:id="41" w:name="_Toc130976968"/>
+      <w:r>
+        <w:t>Évolution des tests</w:t>
+      </w:r>
+      <w:bookmarkEnd w:id="41"/>
+    </w:p>
+    <w:p>
+      <w:pPr>
+        <w:pStyle w:val="Titre2"/>
+      </w:pPr>
+      <w:bookmarkStart w:id="42" w:name="_Toc130976969"/>
+      <w:r>
+        <w:t>Échec des tests et raison</w:t>
+      </w:r>
+      <w:bookmarkEnd w:id="42"/>
     </w:p>
     <w:tbl>
       <w:tblPr>
@@ -4692,7 +5434,14 @@
                 <w:b/>
                 <w:bCs/>
               </w:rPr>
-              <w:t>Résultat</w:t>
+              <w:t>R</w:t>
+            </w:r>
+            <w:r>
+              <w:rPr>
+                <w:b/>
+                <w:bCs/>
+              </w:rPr>
+              <w:t>aison de l’échec</w:t>
             </w:r>
           </w:p>
         </w:tc>
@@ -4713,7 +5462,7 @@
                 <w:b/>
                 <w:bCs/>
               </w:rPr>
-              <w:t>Statut</w:t>
+              <w:t>Date de l’échec</w:t>
             </w:r>
           </w:p>
         </w:tc>
@@ -4771,317 +5520,116 @@
         </w:tc>
       </w:tr>
     </w:tbl>
-    <w:p/>
     <w:p>
       <w:pPr>
         <w:pStyle w:val="Titre2"/>
       </w:pPr>
-      <w:bookmarkStart w:id="35" w:name="_Toc130976968"/>
-      <w:r>
-        <w:t>Évolution des tests</w:t>
-      </w:r>
-      <w:bookmarkEnd w:id="35"/>
+    </w:p>
+    <w:p>
+      <w:pPr>
+        <w:pStyle w:val="Titre1"/>
+      </w:pPr>
+      <w:bookmarkStart w:id="43" w:name="_Toc130976970"/>
+      <w:r>
+        <w:t>Conclusion</w:t>
+      </w:r>
+      <w:bookmarkEnd w:id="43"/>
     </w:p>
     <w:p>
       <w:pPr>
         <w:pStyle w:val="Titre2"/>
       </w:pPr>
-      <w:bookmarkStart w:id="36" w:name="_Toc130976969"/>
-      <w:r>
-        <w:t>Échec des tests et raison</w:t>
-      </w:r>
-      <w:bookmarkEnd w:id="36"/>
-    </w:p>
-    <w:tbl>
-      <w:tblPr>
-        <w:tblStyle w:val="Grilledutableau"/>
-        <w:tblW w:w="0" w:type="auto"/>
-        <w:tblLook w:val="04A0" w:firstRow="1" w:lastRow="0" w:firstColumn="1" w:lastColumn="0" w:noHBand="0" w:noVBand="1"/>
-      </w:tblPr>
-      <w:tblGrid>
-        <w:gridCol w:w="1812"/>
-        <w:gridCol w:w="1812"/>
-        <w:gridCol w:w="1812"/>
-        <w:gridCol w:w="1813"/>
-        <w:gridCol w:w="1813"/>
-      </w:tblGrid>
-      <w:tr>
-        <w:tc>
-          <w:tcPr>
-            <w:tcW w:w="1812" w:type="dxa"/>
-          </w:tcPr>
-          <w:p>
-            <w:pPr>
-              <w:jc w:val="center"/>
-              <w:rPr>
-                <w:b/>
-                <w:bCs/>
-              </w:rPr>
-            </w:pPr>
-            <w:r>
-              <w:rPr>
-                <w:b/>
-                <w:bCs/>
-              </w:rPr>
-              <w:t>Nom</w:t>
-            </w:r>
-          </w:p>
-        </w:tc>
-        <w:tc>
-          <w:tcPr>
-            <w:tcW w:w="1812" w:type="dxa"/>
-          </w:tcPr>
-          <w:p>
-            <w:pPr>
-              <w:jc w:val="center"/>
-              <w:rPr>
-                <w:b/>
-                <w:bCs/>
-              </w:rPr>
-            </w:pPr>
-            <w:r>
-              <w:rPr>
-                <w:b/>
-                <w:bCs/>
-              </w:rPr>
-              <w:t>User story</w:t>
-            </w:r>
-          </w:p>
-        </w:tc>
-        <w:tc>
-          <w:tcPr>
-            <w:tcW w:w="1812" w:type="dxa"/>
-          </w:tcPr>
-          <w:p>
-            <w:pPr>
-              <w:jc w:val="center"/>
-              <w:rPr>
-                <w:b/>
-                <w:bCs/>
-              </w:rPr>
-            </w:pPr>
-            <w:r>
-              <w:rPr>
-                <w:b/>
-                <w:bCs/>
-              </w:rPr>
-              <w:t>Situation</w:t>
-            </w:r>
-          </w:p>
-        </w:tc>
-        <w:tc>
-          <w:tcPr>
-            <w:tcW w:w="1813" w:type="dxa"/>
-          </w:tcPr>
-          <w:p>
-            <w:pPr>
-              <w:jc w:val="center"/>
-              <w:rPr>
-                <w:b/>
-                <w:bCs/>
-              </w:rPr>
-            </w:pPr>
-            <w:r>
-              <w:rPr>
-                <w:b/>
-                <w:bCs/>
-              </w:rPr>
-              <w:t>R</w:t>
-            </w:r>
-            <w:r>
-              <w:rPr>
-                <w:b/>
-                <w:bCs/>
-              </w:rPr>
-              <w:t>aison de l’échec</w:t>
-            </w:r>
-          </w:p>
-        </w:tc>
-        <w:tc>
-          <w:tcPr>
-            <w:tcW w:w="1813" w:type="dxa"/>
-          </w:tcPr>
-          <w:p>
-            <w:pPr>
-              <w:jc w:val="center"/>
-              <w:rPr>
-                <w:b/>
-                <w:bCs/>
-              </w:rPr>
-            </w:pPr>
-            <w:r>
-              <w:rPr>
-                <w:b/>
-                <w:bCs/>
-              </w:rPr>
-              <w:t>Date de l’échec</w:t>
-            </w:r>
-          </w:p>
-        </w:tc>
-      </w:tr>
-      <w:tr>
-        <w:tc>
-          <w:tcPr>
-            <w:tcW w:w="1812" w:type="dxa"/>
-          </w:tcPr>
-          <w:p>
-            <w:pPr>
-              <w:pStyle w:val="Titre2"/>
-            </w:pPr>
-          </w:p>
-        </w:tc>
-        <w:tc>
-          <w:tcPr>
-            <w:tcW w:w="1812" w:type="dxa"/>
-          </w:tcPr>
-          <w:p>
-            <w:pPr>
-              <w:pStyle w:val="Titre2"/>
-            </w:pPr>
-          </w:p>
-        </w:tc>
-        <w:tc>
-          <w:tcPr>
-            <w:tcW w:w="1812" w:type="dxa"/>
-          </w:tcPr>
-          <w:p>
-            <w:pPr>
-              <w:pStyle w:val="Titre2"/>
-            </w:pPr>
-          </w:p>
-        </w:tc>
-        <w:tc>
-          <w:tcPr>
-            <w:tcW w:w="1813" w:type="dxa"/>
-          </w:tcPr>
-          <w:p>
-            <w:pPr>
-              <w:pStyle w:val="Titre2"/>
-            </w:pPr>
-          </w:p>
-        </w:tc>
-        <w:tc>
-          <w:tcPr>
-            <w:tcW w:w="1813" w:type="dxa"/>
-          </w:tcPr>
-          <w:p>
-            <w:pPr>
-              <w:pStyle w:val="Titre2"/>
-            </w:pPr>
-          </w:p>
-        </w:tc>
-      </w:tr>
-    </w:tbl>
+      <w:bookmarkStart w:id="44" w:name="_Toc130976971"/>
+      <w:r>
+        <w:t>Difficultés rencontrées</w:t>
+      </w:r>
+      <w:bookmarkEnd w:id="44"/>
+    </w:p>
     <w:p>
       <w:pPr>
         <w:pStyle w:val="Titre2"/>
       </w:pPr>
+      <w:bookmarkStart w:id="45" w:name="_Toc130976972"/>
+      <w:r>
+        <w:t>Variantes de solutions et choix</w:t>
+      </w:r>
+      <w:bookmarkEnd w:id="45"/>
+    </w:p>
+    <w:p>
+      <w:pPr>
+        <w:pStyle w:val="Titre2"/>
+      </w:pPr>
+      <w:bookmarkStart w:id="46" w:name="_Toc130976973"/>
+      <w:r>
+        <w:t>Améliorations possibles</w:t>
+      </w:r>
+      <w:bookmarkEnd w:id="46"/>
+    </w:p>
+    <w:p>
+      <w:pPr>
+        <w:pStyle w:val="Titre2"/>
+      </w:pPr>
+      <w:bookmarkStart w:id="47" w:name="_Toc130976974"/>
+      <w:r>
+        <w:t>Bilan personnel</w:t>
+      </w:r>
+      <w:bookmarkEnd w:id="47"/>
+    </w:p>
+    <w:p>
+      <w:pPr>
+        <w:pStyle w:val="Titre2"/>
+      </w:pPr>
+      <w:bookmarkStart w:id="48" w:name="_Toc130976975"/>
+      <w:r>
+        <w:t>Remerciement</w:t>
+      </w:r>
+      <w:bookmarkEnd w:id="48"/>
     </w:p>
     <w:p>
       <w:pPr>
         <w:pStyle w:val="Titre1"/>
       </w:pPr>
-      <w:bookmarkStart w:id="37" w:name="_Toc130976970"/>
-      <w:r>
-        <w:t>Conclusion</w:t>
-      </w:r>
-      <w:bookmarkEnd w:id="37"/>
+      <w:bookmarkStart w:id="49" w:name="_Toc130976976"/>
+      <w:r>
+        <w:t>Annexes</w:t>
+      </w:r>
+      <w:bookmarkEnd w:id="49"/>
     </w:p>
     <w:p>
       <w:pPr>
         <w:pStyle w:val="Titre2"/>
       </w:pPr>
-      <w:bookmarkStart w:id="38" w:name="_Toc130976971"/>
-      <w:r>
-        <w:t>Difficultés rencontrées</w:t>
-      </w:r>
-      <w:bookmarkEnd w:id="38"/>
+      <w:bookmarkStart w:id="50" w:name="_Toc130976977"/>
+      <w:r>
+        <w:t>Bibliographie</w:t>
+      </w:r>
+      <w:bookmarkEnd w:id="50"/>
     </w:p>
     <w:p>
       <w:pPr>
         <w:pStyle w:val="Titre2"/>
       </w:pPr>
-      <w:bookmarkStart w:id="39" w:name="_Toc130976972"/>
-      <w:r>
-        <w:t>Variantes de solutions et choix</w:t>
-      </w:r>
-      <w:bookmarkEnd w:id="39"/>
+      <w:r>
+        <w:t>Glossaire</w:t>
+      </w:r>
+    </w:p>
+    <w:p>
+      <w:pPr>
+        <w:pStyle w:val="Titre3"/>
+      </w:pPr>
+      <w:r>
+        <w:t>Termes techniques</w:t>
+      </w:r>
     </w:p>
     <w:p>
       <w:pPr>
         <w:pStyle w:val="Titre2"/>
       </w:pPr>
-      <w:bookmarkStart w:id="40" w:name="_Toc130976973"/>
-      <w:r>
-        <w:t>Améliorations possibles</w:t>
-      </w:r>
-      <w:bookmarkEnd w:id="40"/>
-    </w:p>
-    <w:p>
-      <w:pPr>
-        <w:pStyle w:val="Titre2"/>
-      </w:pPr>
-      <w:bookmarkStart w:id="41" w:name="_Toc130976974"/>
-      <w:r>
-        <w:t>Bilan personnel</w:t>
-      </w:r>
-      <w:bookmarkEnd w:id="41"/>
-    </w:p>
-    <w:p>
-      <w:pPr>
-        <w:pStyle w:val="Titre2"/>
-      </w:pPr>
-      <w:bookmarkStart w:id="42" w:name="_Toc130976975"/>
-      <w:r>
-        <w:t>Remerciement</w:t>
-      </w:r>
-      <w:bookmarkEnd w:id="42"/>
-    </w:p>
-    <w:p>
-      <w:pPr>
-        <w:pStyle w:val="Titre1"/>
-      </w:pPr>
-      <w:bookmarkStart w:id="43" w:name="_Toc130976976"/>
-      <w:r>
-        <w:t>Annexes</w:t>
-      </w:r>
-      <w:bookmarkEnd w:id="43"/>
-    </w:p>
-    <w:p>
-      <w:pPr>
-        <w:pStyle w:val="Titre2"/>
-      </w:pPr>
-      <w:bookmarkStart w:id="44" w:name="_Toc130976977"/>
-      <w:r>
-        <w:t>Bibliographie</w:t>
-      </w:r>
-      <w:bookmarkEnd w:id="44"/>
-    </w:p>
-    <w:p>
-      <w:pPr>
-        <w:pStyle w:val="Titre2"/>
-      </w:pPr>
-      <w:r>
-        <w:t>Glossaire</w:t>
-      </w:r>
-    </w:p>
-    <w:p>
-      <w:pPr>
-        <w:pStyle w:val="Titre3"/>
-      </w:pPr>
-      <w:r>
-        <w:t>Termes techniques</w:t>
-      </w:r>
-    </w:p>
-    <w:p>
-      <w:pPr>
-        <w:pStyle w:val="Titre2"/>
-      </w:pPr>
-      <w:bookmarkStart w:id="45" w:name="_Toc130976978"/>
+      <w:bookmarkStart w:id="51" w:name="_Toc130976978"/>
       <w:r>
         <w:t>Table des illustrations</w:t>
       </w:r>
-      <w:bookmarkEnd w:id="45"/>
+      <w:bookmarkEnd w:id="51"/>
     </w:p>
     <w:p/>
     <w:p>
@@ -5091,7 +5639,11 @@
           <w:tab w:val="right" w:leader="dot" w:pos="9062"/>
         </w:tabs>
         <w:rPr>
+          <w:rFonts w:asciiTheme="minorHAnsi" w:eastAsiaTheme="minorEastAsia" w:hAnsiTheme="minorHAnsi"/>
           <w:noProof/>
+          <w:kern w:val="2"/>
+          <w:lang w:eastAsia="fr-CH"/>
+          <w14:ligatures w14:val="standardContextual"/>
         </w:rPr>
       </w:pPr>
       <w:r>
@@ -5103,7 +5655,7 @@
       <w:r>
         <w:fldChar w:fldCharType="separate"/>
       </w:r>
-      <w:hyperlink w:anchor="_Toc130977415" w:history="1">
+      <w:hyperlink w:anchor="_Toc134004544" w:history="1">
         <w:r>
           <w:rPr>
             <w:rStyle w:val="Lienhypertexte"/>
@@ -5130,7 +5682,7 @@
             <w:noProof/>
             <w:webHidden/>
           </w:rPr>
-          <w:instrText xml:space="preserve"> PAGEREF _Toc130977415 \h </w:instrText>
+          <w:instrText xml:space="preserve"> PAGEREF _Toc134004544 \h </w:instrText>
         </w:r>
         <w:r>
           <w:rPr>
@@ -5163,6 +5715,438 @@
     </w:p>
     <w:p>
       <w:pPr>
+        <w:pStyle w:val="Tabledesillustrations"/>
+        <w:tabs>
+          <w:tab w:val="right" w:leader="dot" w:pos="9062"/>
+        </w:tabs>
+        <w:rPr>
+          <w:rFonts w:asciiTheme="minorHAnsi" w:eastAsiaTheme="minorEastAsia" w:hAnsiTheme="minorHAnsi"/>
+          <w:noProof/>
+          <w:kern w:val="2"/>
+          <w:lang w:eastAsia="fr-CH"/>
+          <w14:ligatures w14:val="standardContextual"/>
+        </w:rPr>
+      </w:pPr>
+      <w:hyperlink w:anchor="_Toc134004545" w:history="1">
+        <w:r>
+          <w:rPr>
+            <w:rStyle w:val="Lienhypertexte"/>
+            <w:noProof/>
+          </w:rPr>
+          <w:t>Figure 2 Maquette pour le canevas</w:t>
+        </w:r>
+        <w:r>
+          <w:rPr>
+            <w:noProof/>
+            <w:webHidden/>
+          </w:rPr>
+          <w:tab/>
+        </w:r>
+        <w:r>
+          <w:rPr>
+            <w:noProof/>
+            <w:webHidden/>
+          </w:rPr>
+          <w:fldChar w:fldCharType="begin"/>
+        </w:r>
+        <w:r>
+          <w:rPr>
+            <w:noProof/>
+            <w:webHidden/>
+          </w:rPr>
+          <w:instrText xml:space="preserve"> PAGEREF _Toc134004545 \h </w:instrText>
+        </w:r>
+        <w:r>
+          <w:rPr>
+            <w:noProof/>
+            <w:webHidden/>
+          </w:rPr>
+        </w:r>
+        <w:r>
+          <w:rPr>
+            <w:noProof/>
+            <w:webHidden/>
+          </w:rPr>
+          <w:fldChar w:fldCharType="separate"/>
+        </w:r>
+        <w:r>
+          <w:rPr>
+            <w:noProof/>
+            <w:webHidden/>
+          </w:rPr>
+          <w:t>6</w:t>
+        </w:r>
+        <w:r>
+          <w:rPr>
+            <w:noProof/>
+            <w:webHidden/>
+          </w:rPr>
+          <w:fldChar w:fldCharType="end"/>
+        </w:r>
+      </w:hyperlink>
+    </w:p>
+    <w:p>
+      <w:pPr>
+        <w:pStyle w:val="Tabledesillustrations"/>
+        <w:tabs>
+          <w:tab w:val="right" w:leader="dot" w:pos="9062"/>
+        </w:tabs>
+        <w:rPr>
+          <w:rFonts w:asciiTheme="minorHAnsi" w:eastAsiaTheme="minorEastAsia" w:hAnsiTheme="minorHAnsi"/>
+          <w:noProof/>
+          <w:kern w:val="2"/>
+          <w:lang w:eastAsia="fr-CH"/>
+          <w14:ligatures w14:val="standardContextual"/>
+        </w:rPr>
+      </w:pPr>
+      <w:hyperlink w:anchor="_Toc134004546" w:history="1">
+        <w:r>
+          <w:rPr>
+            <w:rStyle w:val="Lienhypertexte"/>
+            <w:noProof/>
+          </w:rPr>
+          <w:t>Figure 3 Maquette de la page d'inscription</w:t>
+        </w:r>
+        <w:r>
+          <w:rPr>
+            <w:noProof/>
+            <w:webHidden/>
+          </w:rPr>
+          <w:tab/>
+        </w:r>
+        <w:r>
+          <w:rPr>
+            <w:noProof/>
+            <w:webHidden/>
+          </w:rPr>
+          <w:fldChar w:fldCharType="begin"/>
+        </w:r>
+        <w:r>
+          <w:rPr>
+            <w:noProof/>
+            <w:webHidden/>
+          </w:rPr>
+          <w:instrText xml:space="preserve"> PAGEREF _Toc134004546 \h </w:instrText>
+        </w:r>
+        <w:r>
+          <w:rPr>
+            <w:noProof/>
+            <w:webHidden/>
+          </w:rPr>
+        </w:r>
+        <w:r>
+          <w:rPr>
+            <w:noProof/>
+            <w:webHidden/>
+          </w:rPr>
+          <w:fldChar w:fldCharType="separate"/>
+        </w:r>
+        <w:r>
+          <w:rPr>
+            <w:noProof/>
+            <w:webHidden/>
+          </w:rPr>
+          <w:t>7</w:t>
+        </w:r>
+        <w:r>
+          <w:rPr>
+            <w:noProof/>
+            <w:webHidden/>
+          </w:rPr>
+          <w:fldChar w:fldCharType="end"/>
+        </w:r>
+      </w:hyperlink>
+    </w:p>
+    <w:p>
+      <w:pPr>
+        <w:pStyle w:val="Tabledesillustrations"/>
+        <w:tabs>
+          <w:tab w:val="right" w:leader="dot" w:pos="9062"/>
+        </w:tabs>
+        <w:rPr>
+          <w:rFonts w:asciiTheme="minorHAnsi" w:eastAsiaTheme="minorEastAsia" w:hAnsiTheme="minorHAnsi"/>
+          <w:noProof/>
+          <w:kern w:val="2"/>
+          <w:lang w:eastAsia="fr-CH"/>
+          <w14:ligatures w14:val="standardContextual"/>
+        </w:rPr>
+      </w:pPr>
+      <w:hyperlink w:anchor="_Toc134004547" w:history="1">
+        <w:r>
+          <w:rPr>
+            <w:rStyle w:val="Lienhypertexte"/>
+            <w:noProof/>
+          </w:rPr>
+          <w:t>Figure 4 Maquette de la page d'identification</w:t>
+        </w:r>
+        <w:r>
+          <w:rPr>
+            <w:noProof/>
+            <w:webHidden/>
+          </w:rPr>
+          <w:tab/>
+        </w:r>
+        <w:r>
+          <w:rPr>
+            <w:noProof/>
+            <w:webHidden/>
+          </w:rPr>
+          <w:fldChar w:fldCharType="begin"/>
+        </w:r>
+        <w:r>
+          <w:rPr>
+            <w:noProof/>
+            <w:webHidden/>
+          </w:rPr>
+          <w:instrText xml:space="preserve"> PAGEREF _Toc134004547 \h </w:instrText>
+        </w:r>
+        <w:r>
+          <w:rPr>
+            <w:noProof/>
+            <w:webHidden/>
+          </w:rPr>
+        </w:r>
+        <w:r>
+          <w:rPr>
+            <w:noProof/>
+            <w:webHidden/>
+          </w:rPr>
+          <w:fldChar w:fldCharType="separate"/>
+        </w:r>
+        <w:r>
+          <w:rPr>
+            <w:noProof/>
+            <w:webHidden/>
+          </w:rPr>
+          <w:t>7</w:t>
+        </w:r>
+        <w:r>
+          <w:rPr>
+            <w:noProof/>
+            <w:webHidden/>
+          </w:rPr>
+          <w:fldChar w:fldCharType="end"/>
+        </w:r>
+      </w:hyperlink>
+    </w:p>
+    <w:p>
+      <w:pPr>
+        <w:pStyle w:val="Tabledesillustrations"/>
+        <w:tabs>
+          <w:tab w:val="right" w:leader="dot" w:pos="9062"/>
+        </w:tabs>
+        <w:rPr>
+          <w:rFonts w:asciiTheme="minorHAnsi" w:eastAsiaTheme="minorEastAsia" w:hAnsiTheme="minorHAnsi"/>
+          <w:noProof/>
+          <w:kern w:val="2"/>
+          <w:lang w:eastAsia="fr-CH"/>
+          <w14:ligatures w14:val="standardContextual"/>
+        </w:rPr>
+      </w:pPr>
+      <w:hyperlink w:anchor="_Toc134004548" w:history="1">
+        <w:r>
+          <w:rPr>
+            <w:rStyle w:val="Lienhypertexte"/>
+            <w:noProof/>
+          </w:rPr>
+          <w:t>Figure 5 Maquette de la page profil pour l'utilisateur</w:t>
+        </w:r>
+        <w:r>
+          <w:rPr>
+            <w:noProof/>
+            <w:webHidden/>
+          </w:rPr>
+          <w:tab/>
+        </w:r>
+        <w:r>
+          <w:rPr>
+            <w:noProof/>
+            <w:webHidden/>
+          </w:rPr>
+          <w:fldChar w:fldCharType="begin"/>
+        </w:r>
+        <w:r>
+          <w:rPr>
+            <w:noProof/>
+            <w:webHidden/>
+          </w:rPr>
+          <w:instrText xml:space="preserve"> PAGEREF _Toc134004548 \h </w:instrText>
+        </w:r>
+        <w:r>
+          <w:rPr>
+            <w:noProof/>
+            <w:webHidden/>
+          </w:rPr>
+        </w:r>
+        <w:r>
+          <w:rPr>
+            <w:noProof/>
+            <w:webHidden/>
+          </w:rPr>
+          <w:fldChar w:fldCharType="separate"/>
+        </w:r>
+        <w:r>
+          <w:rPr>
+            <w:noProof/>
+            <w:webHidden/>
+          </w:rPr>
+          <w:t>8</w:t>
+        </w:r>
+        <w:r>
+          <w:rPr>
+            <w:noProof/>
+            <w:webHidden/>
+          </w:rPr>
+          <w:fldChar w:fldCharType="end"/>
+        </w:r>
+      </w:hyperlink>
+    </w:p>
+    <w:p>
+      <w:pPr>
+        <w:pStyle w:val="Tabledesillustrations"/>
+        <w:tabs>
+          <w:tab w:val="right" w:leader="dot" w:pos="9062"/>
+        </w:tabs>
+        <w:rPr>
+          <w:rFonts w:asciiTheme="minorHAnsi" w:eastAsiaTheme="minorEastAsia" w:hAnsiTheme="minorHAnsi"/>
+          <w:noProof/>
+          <w:kern w:val="2"/>
+          <w:lang w:eastAsia="fr-CH"/>
+          <w14:ligatures w14:val="standardContextual"/>
+        </w:rPr>
+      </w:pPr>
+      <w:hyperlink w:anchor="_Toc134004549" w:history="1">
+        <w:r>
+          <w:rPr>
+            <w:rStyle w:val="Lienhypertexte"/>
+            <w:noProof/>
+          </w:rPr>
+          <w:t>Figure 6 Maquette sur la page de modification du profil de l'utilisateur</w:t>
+        </w:r>
+        <w:r>
+          <w:rPr>
+            <w:noProof/>
+            <w:webHidden/>
+          </w:rPr>
+          <w:tab/>
+        </w:r>
+        <w:r>
+          <w:rPr>
+            <w:noProof/>
+            <w:webHidden/>
+          </w:rPr>
+          <w:fldChar w:fldCharType="begin"/>
+        </w:r>
+        <w:r>
+          <w:rPr>
+            <w:noProof/>
+            <w:webHidden/>
+          </w:rPr>
+          <w:instrText xml:space="preserve"> PAGEREF _Toc134004549 \h </w:instrText>
+        </w:r>
+        <w:r>
+          <w:rPr>
+            <w:noProof/>
+            <w:webHidden/>
+          </w:rPr>
+        </w:r>
+        <w:r>
+          <w:rPr>
+            <w:noProof/>
+            <w:webHidden/>
+          </w:rPr>
+          <w:fldChar w:fldCharType="separate"/>
+        </w:r>
+        <w:r>
+          <w:rPr>
+            <w:noProof/>
+            <w:webHidden/>
+          </w:rPr>
+          <w:t>8</w:t>
+        </w:r>
+        <w:r>
+          <w:rPr>
+            <w:noProof/>
+            <w:webHidden/>
+          </w:rPr>
+          <w:fldChar w:fldCharType="end"/>
+        </w:r>
+      </w:hyperlink>
+    </w:p>
+    <w:p>
+      <w:pPr>
+        <w:pStyle w:val="Tabledesillustrations"/>
+        <w:tabs>
+          <w:tab w:val="right" w:leader="dot" w:pos="9062"/>
+        </w:tabs>
+        <w:rPr>
+          <w:rFonts w:asciiTheme="minorHAnsi" w:eastAsiaTheme="minorEastAsia" w:hAnsiTheme="minorHAnsi"/>
+          <w:noProof/>
+          <w:kern w:val="2"/>
+          <w:lang w:eastAsia="fr-CH"/>
+          <w14:ligatures w14:val="standardContextual"/>
+        </w:rPr>
+      </w:pPr>
+      <w:hyperlink w:anchor="_Toc134004550" w:history="1">
+        <w:r>
+          <w:rPr>
+            <w:rStyle w:val="Lienhypertexte"/>
+            <w:noProof/>
+          </w:rPr>
+          <w:t>Figure 7 Maquette de la page pour modifier le mot de passe de l’utilisateur</w:t>
+        </w:r>
+        <w:r>
+          <w:rPr>
+            <w:noProof/>
+            <w:webHidden/>
+          </w:rPr>
+          <w:tab/>
+        </w:r>
+        <w:r>
+          <w:rPr>
+            <w:noProof/>
+            <w:webHidden/>
+          </w:rPr>
+          <w:fldChar w:fldCharType="begin"/>
+        </w:r>
+        <w:r>
+          <w:rPr>
+            <w:noProof/>
+            <w:webHidden/>
+          </w:rPr>
+          <w:instrText xml:space="preserve"> PAGEREF _Toc134004550 \h </w:instrText>
+        </w:r>
+        <w:r>
+          <w:rPr>
+            <w:noProof/>
+            <w:webHidden/>
+          </w:rPr>
+        </w:r>
+        <w:r>
+          <w:rPr>
+            <w:noProof/>
+            <w:webHidden/>
+          </w:rPr>
+          <w:fldChar w:fldCharType="separate"/>
+        </w:r>
+        <w:r>
+          <w:rPr>
+            <w:noProof/>
+            <w:webHidden/>
+          </w:rPr>
+          <w:t>9</w:t>
+        </w:r>
+        <w:r>
+          <w:rPr>
+            <w:noProof/>
+            <w:webHidden/>
+          </w:rPr>
+          <w:fldChar w:fldCharType="end"/>
+        </w:r>
+      </w:hyperlink>
+    </w:p>
+    <w:p>
+      <w:pPr>
         <w:rPr>
           <w:rFonts w:eastAsiaTheme="majorEastAsia" w:cstheme="majorBidi"/>
           <w:sz w:val="26"/>
@@ -5194,8 +6178,8 @@
       </w:pPr>
     </w:p>
     <w:sectPr>
-      <w:headerReference w:type="default" r:id="rId14"/>
-      <w:footerReference w:type="default" r:id="rId15"/>
+      <w:headerReference w:type="default" r:id="rId18"/>
+      <w:footerReference w:type="default" r:id="rId19"/>
       <w:pgSz w:w="11906" w:h="16838"/>
       <w:pgMar w:top="1417" w:right="1417" w:bottom="1417" w:left="1417" w:header="708" w:footer="708" w:gutter="0"/>
       <w:cols w:space="708"/>
@@ -5374,33 +6358,11 @@
         <w:lang w:val="fr-FR"/>
       </w:rPr>
     </w:pPr>
-    <w:proofErr w:type="spellStart"/>
     <w:r>
       <w:rPr>
         <w:lang w:val="fr-FR"/>
       </w:rPr>
-      <w:t>Mofassel</w:t>
-    </w:r>
-    <w:proofErr w:type="spellEnd"/>
-    <w:r>
-      <w:rPr>
-        <w:lang w:val="fr-FR"/>
-      </w:rPr>
-      <w:t xml:space="preserve"> </w:t>
-    </w:r>
-    <w:proofErr w:type="spellStart"/>
-    <w:r>
-      <w:rPr>
-        <w:lang w:val="fr-FR"/>
-      </w:rPr>
-      <w:t>Haque</w:t>
-    </w:r>
-    <w:proofErr w:type="spellEnd"/>
-    <w:r>
-      <w:rPr>
-        <w:lang w:val="fr-FR"/>
-      </w:rPr>
-      <w:t xml:space="preserve"> </w:t>
+      <w:t xml:space="preserve">Mofassel Haque </w:t>
     </w:r>
     <w:r>
       <w:rPr>

</xml_diff>

<commit_message>
Mis à jour du code
Fini la partie de l'utilisateur + début de la partie pour les jeux vidéo
</commit_message>
<xml_diff>
--- a/Documentation_Technique_Srijon_Rahman.docx
+++ b/Documentation_Technique_Srijon_Rahman.docx
@@ -2984,8 +2984,21 @@
             <w:pPr>
               <w:jc w:val="center"/>
             </w:pPr>
-            <w:r>
-              <w:t>Mofassel Haque Srijon Rahman</w:t>
+            <w:proofErr w:type="spellStart"/>
+            <w:r>
+              <w:t>Mofassel</w:t>
+            </w:r>
+            <w:proofErr w:type="spellEnd"/>
+            <w:r>
+              <w:t xml:space="preserve"> </w:t>
+            </w:r>
+            <w:proofErr w:type="spellStart"/>
+            <w:r>
+              <w:t>Haque</w:t>
+            </w:r>
+            <w:proofErr w:type="spellEnd"/>
+            <w:r>
+              <w:t xml:space="preserve"> Srijon Rahman</w:t>
             </w:r>
           </w:p>
           <w:p>
@@ -2993,7 +3006,15 @@
               <w:jc w:val="center"/>
             </w:pPr>
             <w:r>
-              <w:t>&lt;srijon.rhmn@eduge.ch&gt;</w:t>
+              <w:t>&lt;</w:t>
+            </w:r>
+            <w:proofErr w:type="gramStart"/>
+            <w:r>
+              <w:t>srijon.rhmn@eduge.ch</w:t>
+            </w:r>
+            <w:proofErr w:type="gramEnd"/>
+            <w:r>
+              <w:t>&gt;</w:t>
             </w:r>
           </w:p>
         </w:tc>
@@ -3101,16 +3122,23 @@
           </w:tcPr>
           <w:p>
             <w:r>
-              <w:t>Pascal Comminot</w:t>
-            </w:r>
+              <w:t xml:space="preserve">Pascal </w:t>
+            </w:r>
+            <w:proofErr w:type="spellStart"/>
+            <w:r>
+              <w:t>Comminot</w:t>
+            </w:r>
+            <w:proofErr w:type="spellEnd"/>
           </w:p>
           <w:p>
             <w:r>
               <w:t>&lt;</w:t>
             </w:r>
+            <w:proofErr w:type="gramStart"/>
             <w:r>
               <w:t>pascal.comminot@edu.ge.ch</w:t>
             </w:r>
+            <w:proofErr w:type="gramEnd"/>
             <w:r>
               <w:t>&gt;</w:t>
             </w:r>
@@ -3159,17 +3187,32 @@
             <w:pPr>
               <w:jc w:val="center"/>
             </w:pPr>
-            <w:r>
-              <w:t>Mofassel Haque Srijon Rahman</w:t>
+            <w:proofErr w:type="spellStart"/>
+            <w:r>
+              <w:t>Mofassel</w:t>
+            </w:r>
+            <w:proofErr w:type="spellEnd"/>
+            <w:r>
+              <w:t xml:space="preserve"> </w:t>
+            </w:r>
+            <w:proofErr w:type="spellStart"/>
+            <w:r>
+              <w:t>Haque</w:t>
+            </w:r>
+            <w:proofErr w:type="spellEnd"/>
+            <w:r>
+              <w:t xml:space="preserve"> Srijon Rahman</w:t>
             </w:r>
           </w:p>
           <w:p>
             <w:r>
               <w:t>&lt;</w:t>
             </w:r>
+            <w:proofErr w:type="gramStart"/>
             <w:r>
               <w:t>srijon.rhmn@eduge.ch</w:t>
             </w:r>
+            <w:proofErr w:type="gramEnd"/>
             <w:r>
               <w:t xml:space="preserve"> </w:t>
             </w:r>
@@ -3229,8 +3272,16 @@
               <w:rPr>
                 <w:lang w:val="en-US"/>
               </w:rPr>
-              <w:t>Borys Folomietow</w:t>
-            </w:r>
+              <w:t xml:space="preserve">Borys </w:t>
+            </w:r>
+            <w:proofErr w:type="spellStart"/>
+            <w:r>
+              <w:rPr>
+                <w:lang w:val="en-US"/>
+              </w:rPr>
+              <w:t>Folomietow</w:t>
+            </w:r>
+            <w:proofErr w:type="spellEnd"/>
           </w:p>
           <w:p>
             <w:pPr>
@@ -3259,9 +3310,11 @@
             <w:r>
               <w:t>&lt;</w:t>
             </w:r>
+            <w:proofErr w:type="gramStart"/>
             <w:r>
               <w:t>yvpoulin@gmail.com</w:t>
             </w:r>
+            <w:proofErr w:type="gramEnd"/>
             <w:r>
               <w:t>&gt;</w:t>
             </w:r>
@@ -3402,12 +3455,28 @@
           <w:lang w:val="fr-FR"/>
         </w:rPr>
       </w:pPr>
+      <w:proofErr w:type="spellStart"/>
       <w:r>
         <w:rPr>
           <w:lang w:val="fr-FR"/>
         </w:rPr>
-        <w:t>Laragon avec phpMyadmin</w:t>
-      </w:r>
+        <w:t>Laragon</w:t>
+      </w:r>
+      <w:proofErr w:type="spellEnd"/>
+      <w:r>
+        <w:rPr>
+          <w:lang w:val="fr-FR"/>
+        </w:rPr>
+        <w:t xml:space="preserve"> avec </w:t>
+      </w:r>
+      <w:proofErr w:type="spellStart"/>
+      <w:r>
+        <w:rPr>
+          <w:lang w:val="fr-FR"/>
+        </w:rPr>
+        <w:t>phpMyadmin</w:t>
+      </w:r>
+      <w:proofErr w:type="spellEnd"/>
       <w:r>
         <w:rPr>
           <w:lang w:val="fr-FR"/>
@@ -3575,7 +3644,21 @@
         <w:rPr>
           <w:lang w:val="fr-FR"/>
         </w:rPr>
-        <w:t xml:space="preserve"> son email et son mot de passe.</w:t>
+        <w:t xml:space="preserve"> son </w:t>
+      </w:r>
+      <w:proofErr w:type="gramStart"/>
+      <w:r>
+        <w:rPr>
+          <w:lang w:val="fr-FR"/>
+        </w:rPr>
+        <w:t>email</w:t>
+      </w:r>
+      <w:proofErr w:type="gramEnd"/>
+      <w:r>
+        <w:rPr>
+          <w:lang w:val="fr-FR"/>
+        </w:rPr>
+        <w:t xml:space="preserve"> et son mot de passe.</w:t>
       </w:r>
     </w:p>
     <w:p>
@@ -4109,8 +4192,13 @@
         <w:t>une zone centrale</w:t>
       </w:r>
       <w:r>
-        <w:t xml:space="preserve"> pour le contenu des pages et un pied de page contenant du texte affichant le nom de la personne ayant fait le site web et son email</w:t>
-      </w:r>
+        <w:t xml:space="preserve"> pour le contenu des pages et un pied de page contenant du texte affichant le nom de la personne ayant fait le site web et son </w:t>
+      </w:r>
+      <w:proofErr w:type="gramStart"/>
+      <w:r>
+        <w:t>email</w:t>
+      </w:r>
+      <w:proofErr w:type="gramEnd"/>
       <w:r>
         <w:t>.</w:t>
       </w:r>
@@ -4601,10 +4689,7 @@
     </w:p>
     <w:p>
       <w:r>
-        <w:t>Page affichant le</w:t>
-      </w:r>
-      <w:r>
-        <w:t xml:space="preserve"> mot de passe de l’utilisateur</w:t>
+        <w:t>Page affichant le mot de passe de l’utilisateur</w:t>
       </w:r>
       <w:r>
         <w:t xml:space="preserve"> (remplacé par des points noirs)</w:t>
@@ -4834,10 +4919,10 @@
           <w:noProof/>
         </w:rPr>
         <w:drawing>
-          <wp:inline distT="0" distB="0" distL="0" distR="0" wp14:anchorId="6932380C" wp14:editId="59FA74BD">
-            <wp:extent cx="5208104" cy="2706329"/>
-            <wp:effectExtent l="0" t="0" r="0" b="0"/>
-            <wp:docPr id="12" name="Image 12"/>
+          <wp:inline distT="0" distB="0" distL="0" distR="0" wp14:anchorId="4DC3E41B" wp14:editId="61474CAC">
+            <wp:extent cx="5066748" cy="2506284"/>
+            <wp:effectExtent l="0" t="0" r="635" b="8890"/>
+            <wp:docPr id="7" name="Image 7"/>
             <wp:cNvGraphicFramePr>
               <a:graphicFrameLocks xmlns:a="http://schemas.openxmlformats.org/drawingml/2006/main" noChangeAspect="1"/>
             </wp:cNvGraphicFramePr>
@@ -4845,7 +4930,7 @@
               <a:graphicData uri="http://schemas.openxmlformats.org/drawingml/2006/picture">
                 <pic:pic xmlns:pic="http://schemas.openxmlformats.org/drawingml/2006/picture">
                   <pic:nvPicPr>
-                    <pic:cNvPr id="0" name="Picture 7"/>
+                    <pic:cNvPr id="0" name="Picture 2"/>
                     <pic:cNvPicPr>
                       <a:picLocks noChangeAspect="1" noChangeArrowheads="1"/>
                     </pic:cNvPicPr>
@@ -4866,7 +4951,7 @@
                   <pic:spPr bwMode="auto">
                     <a:xfrm>
                       <a:off x="0" y="0"/>
-                      <a:ext cx="5213045" cy="2708897"/>
+                      <a:ext cx="5093314" cy="2519425"/>
                     </a:xfrm>
                     <a:prstGeom prst="rect">
                       <a:avLst/>
@@ -4905,10 +4990,22 @@
     </w:p>
     <w:p>
       <w:r>
-        <w:t xml:space="preserve">Sur cette page l’utilisateur standard pourra proposer un jeu en cliquant sur le bouton pour et en remplissant les champs avant. L’administrateur aura le choix de soit </w:t>
-      </w:r>
-      <w:r>
-        <w:t>ajouter cette proposition dans le site et donc dans la base de données ou d’abord modifier quelque données puis l’ajouter.</w:t>
+        <w:t>Sur cette page l’utilisateur standard pourra proposer un jeu en cliquant sur le bouton pour et en remplissant les champs avant</w:t>
+      </w:r>
+      <w:r>
+        <w:t>, en sélectionnant l’âge dans le menu déroulant et encochant les cases pour les plateformes, les genres et les contenus PEGI</w:t>
+      </w:r>
+      <w:r>
+        <w:t xml:space="preserve">. L’administrateur aura le choix de soit </w:t>
+      </w:r>
+      <w:r>
+        <w:t xml:space="preserve">ajouter cette proposition dans le site et donc dans la base de données ou d’abord modifier </w:t>
+      </w:r>
+      <w:r>
+        <w:t>quelques données</w:t>
+      </w:r>
+      <w:r>
+        <w:t xml:space="preserve"> puis l’ajouter.</w:t>
       </w:r>
     </w:p>
     <w:p/>
@@ -4966,21 +5063,22 @@
     <w:tbl>
       <w:tblPr>
         <w:tblStyle w:val="Grilledutableau"/>
-        <w:tblW w:w="10343" w:type="dxa"/>
+        <w:tblW w:w="10915" w:type="dxa"/>
+        <w:tblInd w:w="-572" w:type="dxa"/>
         <w:tblLayout w:type="fixed"/>
         <w:tblLook w:val="04A0" w:firstRow="1" w:lastRow="0" w:firstColumn="1" w:lastColumn="0" w:noHBand="0" w:noVBand="1"/>
       </w:tblPr>
       <w:tblGrid>
-        <w:gridCol w:w="1271"/>
-        <w:gridCol w:w="2977"/>
+        <w:gridCol w:w="1560"/>
         <w:gridCol w:w="2551"/>
-        <w:gridCol w:w="2552"/>
+        <w:gridCol w:w="3119"/>
+        <w:gridCol w:w="2693"/>
         <w:gridCol w:w="992"/>
       </w:tblGrid>
       <w:tr>
         <w:tc>
           <w:tcPr>
-            <w:tcW w:w="1271" w:type="dxa"/>
+            <w:tcW w:w="1560" w:type="dxa"/>
           </w:tcPr>
           <w:p>
             <w:pPr>
@@ -4996,27 +5094,6 @@
                 <w:bCs/>
               </w:rPr>
               <w:t>Nom</w:t>
-            </w:r>
-          </w:p>
-        </w:tc>
-        <w:tc>
-          <w:tcPr>
-            <w:tcW w:w="2977" w:type="dxa"/>
-          </w:tcPr>
-          <w:p>
-            <w:pPr>
-              <w:jc w:val="center"/>
-              <w:rPr>
-                <w:b/>
-                <w:bCs/>
-              </w:rPr>
-            </w:pPr>
-            <w:r>
-              <w:rPr>
-                <w:b/>
-                <w:bCs/>
-              </w:rPr>
-              <w:t>User story</w:t>
             </w:r>
           </w:p>
         </w:tc>
@@ -5037,13 +5114,34 @@
                 <w:b/>
                 <w:bCs/>
               </w:rPr>
-              <w:t>Situation</w:t>
+              <w:t>User story</w:t>
             </w:r>
           </w:p>
         </w:tc>
         <w:tc>
           <w:tcPr>
-            <w:tcW w:w="2552" w:type="dxa"/>
+            <w:tcW w:w="3119" w:type="dxa"/>
+          </w:tcPr>
+          <w:p>
+            <w:pPr>
+              <w:jc w:val="center"/>
+              <w:rPr>
+                <w:b/>
+                <w:bCs/>
+              </w:rPr>
+            </w:pPr>
+            <w:r>
+              <w:rPr>
+                <w:b/>
+                <w:bCs/>
+              </w:rPr>
+              <w:t>Situation</w:t>
+            </w:r>
+          </w:p>
+        </w:tc>
+        <w:tc>
+          <w:tcPr>
+            <w:tcW w:w="2693" w:type="dxa"/>
           </w:tcPr>
           <w:p>
             <w:pPr>
@@ -5087,21 +5185,11 @@
       <w:tr>
         <w:tc>
           <w:tcPr>
-            <w:tcW w:w="1271" w:type="dxa"/>
+            <w:tcW w:w="1560" w:type="dxa"/>
           </w:tcPr>
           <w:p>
             <w:r>
-              <w:t>Création du compte</w:t>
-            </w:r>
-          </w:p>
-        </w:tc>
-        <w:tc>
-          <w:tcPr>
-            <w:tcW w:w="2977" w:type="dxa"/>
-          </w:tcPr>
-          <w:p>
-            <w:r>
-              <w:t>Inscription</w:t>
+              <w:t xml:space="preserve">Inscription </w:t>
             </w:r>
           </w:p>
         </w:tc>
@@ -5111,36 +5199,90 @@
           </w:tcPr>
           <w:p>
             <w:r>
-              <w:t>Quand on clique sur le bouton de confirmation du</w:t>
+              <w:t>Création du compte</w:t>
+            </w:r>
+            <w:r>
+              <w:t xml:space="preserve"> de l’utilisateur</w:t>
+            </w:r>
+          </w:p>
+        </w:tc>
+        <w:tc>
+          <w:tcPr>
+            <w:tcW w:w="3119" w:type="dxa"/>
+          </w:tcPr>
+          <w:p>
+            <w:r>
+              <w:t xml:space="preserve">Quand on clique sur le bouton </w:t>
+            </w:r>
+            <w:r>
+              <w:t>« S’inscrire »</w:t>
+            </w:r>
+            <w:r>
+              <w:t>, le compte est créé. Si le compte est déjà existant, un</w:t>
+            </w:r>
+            <w:r>
+              <w:t xml:space="preserve"> message</w:t>
             </w:r>
             <w:r>
               <w:t xml:space="preserve"> </w:t>
             </w:r>
             <w:r>
-              <w:t>formulaire, le compte est créé. Si le compte est déjà</w:t>
+              <w:t>d’</w:t>
+            </w:r>
+            <w:r>
+              <w:t>erreur s’affiche.</w:t>
+            </w:r>
+            <w:r>
+              <w:t xml:space="preserve"> S’il manque des données ou que les valeurs ne sont pas </w:t>
+            </w:r>
+            <w:r>
+              <w:t>conformes</w:t>
             </w:r>
             <w:r>
               <w:t xml:space="preserve"> </w:t>
             </w:r>
             <w:r>
-              <w:t>existant, une erreur s’affiche.</w:t>
+              <w:t>aux règles des champs alors la page affiche un message d’</w:t>
+            </w:r>
+            <w:r>
+              <w:t>erreur</w:t>
+            </w:r>
+            <w:r>
+              <w:t>.</w:t>
             </w:r>
           </w:p>
           <w:p/>
         </w:tc>
         <w:tc>
           <w:tcPr>
-            <w:tcW w:w="2552" w:type="dxa"/>
+            <w:tcW w:w="2693" w:type="dxa"/>
           </w:tcPr>
           <w:p>
             <w:r>
-              <w:t>Si un compte a déjà cette adresse email, un message</w:t>
-            </w:r>
-            <w:r>
-              <w:t xml:space="preserve"> </w:t>
-            </w:r>
-            <w:r>
-              <w:t>d’erreur s’affiche. Sinon, un nouveau compte est créé.</w:t>
+              <w:t xml:space="preserve">Si un compte a déjà cette adresse </w:t>
+            </w:r>
+            <w:proofErr w:type="gramStart"/>
+            <w:r>
+              <w:t>email</w:t>
+            </w:r>
+            <w:proofErr w:type="gramEnd"/>
+            <w:r>
+              <w:t xml:space="preserve"> ou ce pseudo, que les données sont </w:t>
+            </w:r>
+            <w:r>
+              <w:t>manquantes</w:t>
+            </w:r>
+            <w:r>
+              <w:t xml:space="preserve"> ou encore que les données ne </w:t>
+            </w:r>
+            <w:r>
+              <w:t>respectent</w:t>
+            </w:r>
+            <w:r>
+              <w:t xml:space="preserve"> pas les règles des champs</w:t>
+            </w:r>
+            <w:r>
+              <w:t>, un message d’erreur s’affiche. Sinon, un nouveau compte est créé.</w:t>
             </w:r>
           </w:p>
         </w:tc>
@@ -5149,6 +5291,9 @@
             <w:tcW w:w="992" w:type="dxa"/>
           </w:tcPr>
           <w:p>
+            <w:pPr>
+              <w:jc w:val="center"/>
+            </w:pPr>
             <w:r>
               <w:t>OK</w:t>
             </w:r>
@@ -5158,17 +5303,7 @@
       <w:tr>
         <w:tc>
           <w:tcPr>
-            <w:tcW w:w="1271" w:type="dxa"/>
-          </w:tcPr>
-          <w:p>
-            <w:r>
-              <w:t>Connexion au compte</w:t>
-            </w:r>
-          </w:p>
-        </w:tc>
-        <w:tc>
-          <w:tcPr>
-            <w:tcW w:w="2977" w:type="dxa"/>
+            <w:tcW w:w="1560" w:type="dxa"/>
           </w:tcPr>
           <w:p>
             <w:r>
@@ -5182,23 +5317,54 @@
           </w:tcPr>
           <w:p>
             <w:r>
-              <w:t>Quand on se connecte, un message d’erreur s’affiche si les identifiants de connexions sont incorrects ou n’existent pas. Sinon, l’utilisateur est connecté à son compte.</w:t>
+              <w:t>Connexion au compte</w:t>
+            </w:r>
+            <w:r>
+              <w:t xml:space="preserve"> de l’utilisateur</w:t>
             </w:r>
           </w:p>
         </w:tc>
         <w:tc>
           <w:tcPr>
-            <w:tcW w:w="2552" w:type="dxa"/>
+            <w:tcW w:w="3119" w:type="dxa"/>
           </w:tcPr>
           <w:p>
             <w:r>
-              <w:t>Une erreur s’affiche si ce n’est pas bon, sinon on est</w:t>
-            </w:r>
-            <w:r>
-              <w:t xml:space="preserve"> </w:t>
-            </w:r>
-            <w:r>
-              <w:t>connecté.</w:t>
+              <w:t xml:space="preserve">L’utilisateur remplit les champs et clique sur le bouton « S’identifier ». </w:t>
+            </w:r>
+            <w:r>
+              <w:t xml:space="preserve">Un </w:t>
+            </w:r>
+            <w:r>
+              <w:t>message d’erreur s’affiche si les identifiants de connexions sont incorrects</w:t>
+            </w:r>
+            <w:r>
+              <w:t>, s’ils</w:t>
+            </w:r>
+            <w:r>
+              <w:t xml:space="preserve"> n’existent pas</w:t>
+            </w:r>
+            <w:r>
+              <w:t xml:space="preserve"> ou s’ils sont vides</w:t>
+            </w:r>
+            <w:r>
+              <w:t>. Sinon, l’utilisateur est connecté à son compte.</w:t>
+            </w:r>
+          </w:p>
+        </w:tc>
+        <w:tc>
+          <w:tcPr>
+            <w:tcW w:w="2693" w:type="dxa"/>
+          </w:tcPr>
+          <w:p>
+            <w:r>
+              <w:t>Un</w:t>
+            </w:r>
+            <w:r>
+              <w:t xml:space="preserve"> message d’erreur</w:t>
+            </w:r>
+            <w:r>
+              <w:t xml:space="preserve"> erreur s’affiche si ce n’est pas bon, sinon on est connecté.</w:t>
             </w:r>
           </w:p>
         </w:tc>
@@ -5207,6 +5373,9 @@
             <w:tcW w:w="992" w:type="dxa"/>
           </w:tcPr>
           <w:p>
+            <w:pPr>
+              <w:jc w:val="center"/>
+            </w:pPr>
             <w:r>
               <w:t>OK</w:t>
             </w:r>
@@ -5216,17 +5385,7 @@
       <w:tr>
         <w:tc>
           <w:tcPr>
-            <w:tcW w:w="1271" w:type="dxa"/>
-          </w:tcPr>
-          <w:p>
-            <w:r>
-              <w:t>Affichage du profil</w:t>
-            </w:r>
-          </w:p>
-        </w:tc>
-        <w:tc>
-          <w:tcPr>
-            <w:tcW w:w="2977" w:type="dxa"/>
+            <w:tcW w:w="1560" w:type="dxa"/>
           </w:tcPr>
           <w:p>
             <w:r>
@@ -5240,26 +5399,36 @@
           </w:tcPr>
           <w:p>
             <w:r>
-              <w:t>Quand on arrive sur la page profil, on est directement envoyé à la page d’identification</w:t>
-            </w:r>
-            <w:r>
-              <w:t xml:space="preserve"> si on n’est pas connecté, sinon la page affiche nos données</w:t>
+              <w:t xml:space="preserve">Affichage </w:t>
+            </w:r>
+            <w:r>
+              <w:t>des données</w:t>
+            </w:r>
+            <w:r>
+              <w:t xml:space="preserve"> de l’utilisateur</w:t>
             </w:r>
           </w:p>
         </w:tc>
         <w:tc>
           <w:tcPr>
-            <w:tcW w:w="2552" w:type="dxa"/>
+            <w:tcW w:w="3119" w:type="dxa"/>
           </w:tcPr>
           <w:p>
             <w:r>
-              <w:t xml:space="preserve">On est </w:t>
-            </w:r>
-            <w:r>
-              <w:t>envoyé à la page d’identification si on n’est pas connecté, sinon la page affiche nos donnée</w:t>
-            </w:r>
-            <w:r>
-              <w:t>s</w:t>
+              <w:t>Quand on arrive sur la page profil, on est directement envoyé à la page d’identification si on n’est pas connecté, sinon la page affiche nos données</w:t>
+            </w:r>
+            <w:r>
+              <w:t>.</w:t>
+            </w:r>
+          </w:p>
+        </w:tc>
+        <w:tc>
+          <w:tcPr>
+            <w:tcW w:w="2693" w:type="dxa"/>
+          </w:tcPr>
+          <w:p>
+            <w:r>
+              <w:t>On est envoyé à la page d’identification si on n’est pas connecté, sinon la page affiche nos données</w:t>
             </w:r>
           </w:p>
         </w:tc>
@@ -5268,6 +5437,9 @@
             <w:tcW w:w="992" w:type="dxa"/>
           </w:tcPr>
           <w:p>
+            <w:pPr>
+              <w:jc w:val="center"/>
+            </w:pPr>
             <w:r>
               <w:t>OK</w:t>
             </w:r>
@@ -5277,21 +5449,11 @@
       <w:tr>
         <w:tc>
           <w:tcPr>
-            <w:tcW w:w="1271" w:type="dxa"/>
+            <w:tcW w:w="1560" w:type="dxa"/>
           </w:tcPr>
           <w:p>
             <w:r>
               <w:t>Modifier le profil</w:t>
-            </w:r>
-          </w:p>
-        </w:tc>
-        <w:tc>
-          <w:tcPr>
-            <w:tcW w:w="2977" w:type="dxa"/>
-          </w:tcPr>
-          <w:p>
-            <w:r>
-              <w:t>Modifier les données de l’utilisateur</w:t>
             </w:r>
           </w:p>
         </w:tc>
@@ -5301,13 +5463,166 @@
           </w:tcPr>
           <w:p>
             <w:r>
-              <w:t>Quand on arrive sur la page profil, on est directement envoyé à la page d’identification si on n’est pas connecté, sinon la page affiche nos données</w:t>
+              <w:t>Modifier les données de l’utilisateur</w:t>
             </w:r>
           </w:p>
         </w:tc>
         <w:tc>
           <w:tcPr>
-            <w:tcW w:w="2552" w:type="dxa"/>
+            <w:tcW w:w="3119" w:type="dxa"/>
+          </w:tcPr>
+          <w:p>
+            <w:r>
+              <w:t xml:space="preserve">Après avoir modifier les données dans les champs et cliquer sur le bouton </w:t>
+            </w:r>
+            <w:r>
+              <w:t>« M</w:t>
+            </w:r>
+            <w:r>
+              <w:t>odifier le compte</w:t>
+            </w:r>
+            <w:r>
+              <w:t xml:space="preserve"> ». La base de </w:t>
+            </w:r>
+            <w:r>
+              <w:t>d</w:t>
+            </w:r>
+            <w:r>
+              <w:t>onnées met à jour les données de l’utilisateur et envoie ce dernier dans la page profil.</w:t>
+            </w:r>
+          </w:p>
+        </w:tc>
+        <w:tc>
+          <w:tcPr>
+            <w:tcW w:w="2693" w:type="dxa"/>
+          </w:tcPr>
+          <w:p>
+            <w:r>
+              <w:t>Les données de l’utilisateur ont été modifier et ont pu être constater dans la page profil de l’utilisateur</w:t>
+            </w:r>
+          </w:p>
+        </w:tc>
+        <w:tc>
+          <w:tcPr>
+            <w:tcW w:w="992" w:type="dxa"/>
+          </w:tcPr>
+          <w:p>
+            <w:pPr>
+              <w:jc w:val="center"/>
+            </w:pPr>
+            <w:r>
+              <w:t>OK</w:t>
+            </w:r>
+          </w:p>
+        </w:tc>
+      </w:tr>
+      <w:tr>
+        <w:tc>
+          <w:tcPr>
+            <w:tcW w:w="1560" w:type="dxa"/>
+          </w:tcPr>
+          <w:p>
+            <w:r>
+              <w:t>Modifier le mot de passe</w:t>
+            </w:r>
+          </w:p>
+        </w:tc>
+        <w:tc>
+          <w:tcPr>
+            <w:tcW w:w="2551" w:type="dxa"/>
+          </w:tcPr>
+          <w:p>
+            <w:r>
+              <w:t>Mettre à jour le mot de passe de l’utilisateur</w:t>
+            </w:r>
+          </w:p>
+        </w:tc>
+        <w:tc>
+          <w:tcPr>
+            <w:tcW w:w="3119" w:type="dxa"/>
+          </w:tcPr>
+          <w:p>
+            <w:r>
+              <w:t xml:space="preserve">Après avoir modifier les données dans les champs et cliquer sur le bouton « Modifier le </w:t>
+            </w:r>
+            <w:r>
+              <w:t>mot de passe</w:t>
+            </w:r>
+            <w:r>
+              <w:t xml:space="preserve"> ». La base de </w:t>
+            </w:r>
+            <w:r>
+              <w:t>d</w:t>
+            </w:r>
+            <w:r>
+              <w:t>onnées met à jour le</w:t>
+            </w:r>
+            <w:r>
+              <w:t xml:space="preserve"> mot de passe </w:t>
+            </w:r>
+            <w:r>
+              <w:t>de l’utilisateur et envoie ce dernier dans la page profil.</w:t>
+            </w:r>
+          </w:p>
+        </w:tc>
+        <w:tc>
+          <w:tcPr>
+            <w:tcW w:w="2693" w:type="dxa"/>
+          </w:tcPr>
+          <w:p>
+            <w:r>
+              <w:t>Le mot de passe</w:t>
+            </w:r>
+            <w:r>
+              <w:t xml:space="preserve"> de l’utilisateur </w:t>
+            </w:r>
+            <w:r>
+              <w:t xml:space="preserve">a </w:t>
+            </w:r>
+            <w:r>
+              <w:t xml:space="preserve">été modifier et </w:t>
+            </w:r>
+            <w:r>
+              <w:t>l’utilisateur se retrouve dans la page profil</w:t>
+            </w:r>
+          </w:p>
+        </w:tc>
+        <w:tc>
+          <w:tcPr>
+            <w:tcW w:w="992" w:type="dxa"/>
+          </w:tcPr>
+          <w:p>
+            <w:pPr>
+              <w:jc w:val="center"/>
+            </w:pPr>
+            <w:r>
+              <w:t>OK</w:t>
+            </w:r>
+          </w:p>
+        </w:tc>
+      </w:tr>
+      <w:tr>
+        <w:tc>
+          <w:tcPr>
+            <w:tcW w:w="1560" w:type="dxa"/>
+          </w:tcPr>
+          <w:p/>
+        </w:tc>
+        <w:tc>
+          <w:tcPr>
+            <w:tcW w:w="2551" w:type="dxa"/>
+          </w:tcPr>
+          <w:p/>
+        </w:tc>
+        <w:tc>
+          <w:tcPr>
+            <w:tcW w:w="3119" w:type="dxa"/>
+          </w:tcPr>
+          <w:p/>
+        </w:tc>
+        <w:tc>
+          <w:tcPr>
+            <w:tcW w:w="2693" w:type="dxa"/>
           </w:tcPr>
           <w:p/>
         </w:tc>
@@ -5315,7 +5630,11 @@
           <w:tcPr>
             <w:tcW w:w="992" w:type="dxa"/>
           </w:tcPr>
-          <w:p/>
+          <w:p>
+            <w:pPr>
+              <w:jc w:val="center"/>
+            </w:pPr>
+          </w:p>
         </w:tc>
       </w:tr>
     </w:tbl>
@@ -5326,6 +5645,7 @@
       </w:pPr>
       <w:bookmarkStart w:id="41" w:name="_Toc130976968"/>
       <w:r>
+        <w:lastRenderedPageBreak/>
         <w:t>Évolution des tests</w:t>
       </w:r>
       <w:bookmarkEnd w:id="41"/>
@@ -6358,11 +6678,33 @@
         <w:lang w:val="fr-FR"/>
       </w:rPr>
     </w:pPr>
+    <w:proofErr w:type="spellStart"/>
     <w:r>
       <w:rPr>
         <w:lang w:val="fr-FR"/>
       </w:rPr>
-      <w:t xml:space="preserve">Mofassel Haque </w:t>
+      <w:t>Mofassel</w:t>
+    </w:r>
+    <w:proofErr w:type="spellEnd"/>
+    <w:r>
+      <w:rPr>
+        <w:lang w:val="fr-FR"/>
+      </w:rPr>
+      <w:t xml:space="preserve"> </w:t>
+    </w:r>
+    <w:proofErr w:type="spellStart"/>
+    <w:r>
+      <w:rPr>
+        <w:lang w:val="fr-FR"/>
+      </w:rPr>
+      <w:t>Haque</w:t>
+    </w:r>
+    <w:proofErr w:type="spellEnd"/>
+    <w:r>
+      <w:rPr>
+        <w:lang w:val="fr-FR"/>
+      </w:rPr>
+      <w:t xml:space="preserve"> </w:t>
     </w:r>
     <w:r>
       <w:rPr>

</xml_diff>

<commit_message>
TPI mis à jour
Factorisation du code, fin de la fonction pour la recherche, début de la page pour détaillé un jeu vidéo, ajout de quelque testes pour le plan le test.
</commit_message>
<xml_diff>
--- a/Documentation_Technique_Srijon_Rahman.docx
+++ b/Documentation_Technique_Srijon_Rahman.docx
@@ -3488,8 +3488,21 @@
             <w:pPr>
               <w:jc w:val="center"/>
             </w:pPr>
-            <w:r>
-              <w:t>Mofassel Haque Srijon Rahman</w:t>
+            <w:proofErr w:type="spellStart"/>
+            <w:r>
+              <w:t>Mofassel</w:t>
+            </w:r>
+            <w:proofErr w:type="spellEnd"/>
+            <w:r>
+              <w:t xml:space="preserve"> </w:t>
+            </w:r>
+            <w:proofErr w:type="spellStart"/>
+            <w:r>
+              <w:t>Haque</w:t>
+            </w:r>
+            <w:proofErr w:type="spellEnd"/>
+            <w:r>
+              <w:t xml:space="preserve"> Srijon Rahman</w:t>
             </w:r>
           </w:p>
           <w:p>
@@ -3605,8 +3618,13 @@
           </w:tcPr>
           <w:p>
             <w:r>
-              <w:t>Pascal Comminot</w:t>
-            </w:r>
+              <w:t xml:space="preserve">Pascal </w:t>
+            </w:r>
+            <w:proofErr w:type="spellStart"/>
+            <w:r>
+              <w:t>Comminot</w:t>
+            </w:r>
+            <w:proofErr w:type="spellEnd"/>
           </w:p>
           <w:p>
             <w:r>
@@ -3663,8 +3681,21 @@
             <w:pPr>
               <w:jc w:val="center"/>
             </w:pPr>
-            <w:r>
-              <w:t>Mofassel Haque Srijon Rahman</w:t>
+            <w:proofErr w:type="spellStart"/>
+            <w:r>
+              <w:t>Mofassel</w:t>
+            </w:r>
+            <w:proofErr w:type="spellEnd"/>
+            <w:r>
+              <w:t xml:space="preserve"> </w:t>
+            </w:r>
+            <w:proofErr w:type="spellStart"/>
+            <w:r>
+              <w:t>Haque</w:t>
+            </w:r>
+            <w:proofErr w:type="spellEnd"/>
+            <w:r>
+              <w:t xml:space="preserve"> Srijon Rahman</w:t>
             </w:r>
           </w:p>
           <w:p>
@@ -3733,8 +3764,16 @@
               <w:rPr>
                 <w:lang w:val="en-US"/>
               </w:rPr>
-              <w:t>Borys Folomietow</w:t>
-            </w:r>
+              <w:t xml:space="preserve">Borys </w:t>
+            </w:r>
+            <w:proofErr w:type="spellStart"/>
+            <w:r>
+              <w:rPr>
+                <w:lang w:val="en-US"/>
+              </w:rPr>
+              <w:t>Folomietow</w:t>
+            </w:r>
+            <w:proofErr w:type="spellEnd"/>
           </w:p>
           <w:p>
             <w:pPr>
@@ -3850,7 +3889,14 @@
         <w:t>Matériel et logiciel à disposition</w:t>
       </w:r>
     </w:p>
-    <w:p/>
+    <w:p>
+      <w:pPr>
+        <w:pStyle w:val="Titre2"/>
+      </w:pPr>
+      <w:r>
+        <w:t>Matériel à disposition</w:t>
+      </w:r>
+    </w:p>
     <w:p>
       <w:pPr>
         <w:pStyle w:val="Paragraphedeliste"/>
@@ -3904,12 +3950,28 @@
           <w:lang w:val="fr-FR"/>
         </w:rPr>
       </w:pPr>
+      <w:proofErr w:type="spellStart"/>
       <w:r>
         <w:rPr>
           <w:lang w:val="fr-FR"/>
         </w:rPr>
-        <w:t>Laragon avec phpMyadmin</w:t>
-      </w:r>
+        <w:t>Laragon</w:t>
+      </w:r>
+      <w:proofErr w:type="spellEnd"/>
+      <w:r>
+        <w:rPr>
+          <w:lang w:val="fr-FR"/>
+        </w:rPr>
+        <w:t xml:space="preserve"> avec </w:t>
+      </w:r>
+      <w:proofErr w:type="spellStart"/>
+      <w:r>
+        <w:rPr>
+          <w:lang w:val="fr-FR"/>
+        </w:rPr>
+        <w:t>phpMyadmin</w:t>
+      </w:r>
+      <w:proofErr w:type="spellEnd"/>
       <w:r>
         <w:rPr>
           <w:lang w:val="fr-FR"/>
@@ -5455,12 +5517,14 @@
           <w:numId w:val="3"/>
         </w:numPr>
       </w:pPr>
+      <w:proofErr w:type="spellStart"/>
       <w:r>
         <w:t>MyS</w:t>
       </w:r>
       <w:r>
         <w:t>ql</w:t>
       </w:r>
+      <w:proofErr w:type="spellEnd"/>
     </w:p>
     <w:p>
       <w:pPr>
@@ -5603,10 +5667,10 @@
           <w:noProof/>
         </w:rPr>
         <w:drawing>
-          <wp:inline distT="0" distB="0" distL="0" distR="0" wp14:anchorId="13573DC7" wp14:editId="12AA29F2">
-            <wp:extent cx="5375965" cy="2429979"/>
-            <wp:effectExtent l="0" t="0" r="0" b="8890"/>
-            <wp:docPr id="2130122926" name="Image 2"/>
+          <wp:inline distT="0" distB="0" distL="0" distR="0" wp14:anchorId="2DC4978D" wp14:editId="704953EC">
+            <wp:extent cx="5746750" cy="2540000"/>
+            <wp:effectExtent l="0" t="0" r="6350" b="0"/>
+            <wp:docPr id="66758448" name="Image 1"/>
             <wp:cNvGraphicFramePr>
               <a:graphicFrameLocks xmlns:a="http://schemas.openxmlformats.org/drawingml/2006/main" noChangeAspect="1"/>
             </wp:cNvGraphicFramePr>
@@ -5614,7 +5678,7 @@
               <a:graphicData uri="http://schemas.openxmlformats.org/drawingml/2006/picture">
                 <pic:pic xmlns:pic="http://schemas.openxmlformats.org/drawingml/2006/picture">
                   <pic:nvPicPr>
-                    <pic:cNvPr id="0" name="Picture 2"/>
+                    <pic:cNvPr id="0" name="Picture 1"/>
                     <pic:cNvPicPr>
                       <a:picLocks noChangeAspect="1" noChangeArrowheads="1"/>
                     </pic:cNvPicPr>
@@ -5635,7 +5699,7 @@
                   <pic:spPr bwMode="auto">
                     <a:xfrm>
                       <a:off x="0" y="0"/>
-                      <a:ext cx="5387682" cy="2435275"/>
+                      <a:ext cx="5746750" cy="2540000"/>
                     </a:xfrm>
                     <a:prstGeom prst="rect">
                       <a:avLst/>
@@ -5718,12 +5782,14 @@
           <w:numId w:val="3"/>
         </w:numPr>
       </w:pPr>
+      <w:proofErr w:type="spellStart"/>
       <w:r>
         <w:t>MyS</w:t>
       </w:r>
       <w:r>
         <w:t>ql</w:t>
       </w:r>
+      <w:proofErr w:type="spellEnd"/>
       <w:r>
         <w:t> : 8.0.30</w:t>
       </w:r>
@@ -6370,25 +6436,10 @@
               <w:t xml:space="preserve">Au moment </w:t>
             </w:r>
             <w:r>
-              <w:t>où</w:t>
-            </w:r>
-            <w:r>
-              <w:t xml:space="preserve"> </w:t>
-            </w:r>
-            <w:r>
-              <w:t>l’administrateur</w:t>
-            </w:r>
-            <w:r>
-              <w:t xml:space="preserve"> cliquera sur le bouton « </w:t>
-            </w:r>
-            <w:r>
-              <w:t>Valider</w:t>
-            </w:r>
-            <w:r>
-              <w:t xml:space="preserve"> », le jeu sera automatiquement </w:t>
-            </w:r>
-            <w:r>
-              <w:t>affiché dans le site</w:t>
+              <w:t xml:space="preserve">où </w:t>
+            </w:r>
+            <w:r>
+              <w:t>l’administrateur cliquera sur le bouton « Valider », le jeu sera automatiquement affiché dans le site</w:t>
             </w:r>
           </w:p>
         </w:tc>
@@ -6436,16 +6487,7 @@
           </w:tcPr>
           <w:p>
             <w:r>
-              <w:t>Au moment où l’administrateur cliquera sur le bouton « </w:t>
-            </w:r>
-            <w:r>
-              <w:t>Modifier</w:t>
-            </w:r>
-            <w:r>
-              <w:t> », le</w:t>
-            </w:r>
-            <w:r>
-              <w:t>s données du jeu seront mises à jour dans la base de données</w:t>
+              <w:t>Au moment où l’administrateur cliquera sur le bouton « Modifier », les données du jeu seront mises à jour dans la base de données</w:t>
             </w:r>
           </w:p>
         </w:tc>
@@ -6549,6 +6591,217 @@
               <w:t xml:space="preserve">Après que l’utilisateur aye rempli les champs nécessaires à sa recherche et aye cliqué sur le bouton « Rechercher » </w:t>
             </w:r>
           </w:p>
+        </w:tc>
+        <w:tc>
+          <w:tcPr>
+            <w:tcW w:w="3119" w:type="dxa"/>
+          </w:tcPr>
+          <w:p>
+            <w:r>
+              <w:t>Les jeux recherchés sont affichés</w:t>
+            </w:r>
+          </w:p>
+        </w:tc>
+        <w:tc>
+          <w:tcPr>
+            <w:tcW w:w="992" w:type="dxa"/>
+          </w:tcPr>
+          <w:p>
+            <w:pPr>
+              <w:jc w:val="center"/>
+            </w:pPr>
+            <w:r>
+              <w:t>OK</w:t>
+            </w:r>
+          </w:p>
+        </w:tc>
+      </w:tr>
+      <w:tr>
+        <w:tc>
+          <w:tcPr>
+            <w:tcW w:w="1560" w:type="dxa"/>
+          </w:tcPr>
+          <w:p>
+            <w:pPr>
+              <w:jc w:val="center"/>
+            </w:pPr>
+            <w:r>
+              <w:t>Affichage d’un</w:t>
+            </w:r>
+            <w:r>
+              <w:t xml:space="preserve"> jeu</w:t>
+            </w:r>
+          </w:p>
+        </w:tc>
+        <w:tc>
+          <w:tcPr>
+            <w:tcW w:w="2268" w:type="dxa"/>
+          </w:tcPr>
+          <w:p>
+            <w:r>
+              <w:t>Afficher toutes les données d’un jeu vidéo</w:t>
+            </w:r>
+          </w:p>
+        </w:tc>
+        <w:tc>
+          <w:tcPr>
+            <w:tcW w:w="3402" w:type="dxa"/>
+          </w:tcPr>
+          <w:p>
+            <w:r>
+              <w:t>Sur la page de détail d’un jeu vidéo, on montre à l’utilisateur toutes les données du jeu vidéo choisi</w:t>
+            </w:r>
+            <w:r>
+              <w:t xml:space="preserve">, ainsi que le nombre d’utilisateur ayant </w:t>
+            </w:r>
+            <w:r>
+              <w:t>noté</w:t>
+            </w:r>
+            <w:r>
+              <w:t xml:space="preserve"> ce jeu</w:t>
+            </w:r>
+          </w:p>
+        </w:tc>
+        <w:tc>
+          <w:tcPr>
+            <w:tcW w:w="3119" w:type="dxa"/>
+          </w:tcPr>
+          <w:p/>
+        </w:tc>
+        <w:tc>
+          <w:tcPr>
+            <w:tcW w:w="992" w:type="dxa"/>
+          </w:tcPr>
+          <w:p>
+            <w:pPr>
+              <w:jc w:val="center"/>
+            </w:pPr>
+          </w:p>
+        </w:tc>
+      </w:tr>
+      <w:tr>
+        <w:tc>
+          <w:tcPr>
+            <w:tcW w:w="1560" w:type="dxa"/>
+          </w:tcPr>
+          <w:p>
+            <w:pPr>
+              <w:jc w:val="center"/>
+            </w:pPr>
+            <w:r>
+              <w:t>Poster un commentaire</w:t>
+            </w:r>
+          </w:p>
+        </w:tc>
+        <w:tc>
+          <w:tcPr>
+            <w:tcW w:w="2268" w:type="dxa"/>
+          </w:tcPr>
+          <w:p/>
+        </w:tc>
+        <w:tc>
+          <w:tcPr>
+            <w:tcW w:w="3402" w:type="dxa"/>
+          </w:tcPr>
+          <w:p>
+            <w:r>
+              <w:t>L’utilisateur ajoute un commentaire sur un jeu vidéo</w:t>
+            </w:r>
+            <w:r>
+              <w:t xml:space="preserve"> après avoir rempli le champ pour et cliqué sur le bouton « Poster »</w:t>
+            </w:r>
+            <w:r>
+              <w:t xml:space="preserve"> et est ensuite affiché dans la page du jeu commenté</w:t>
+            </w:r>
+          </w:p>
+        </w:tc>
+        <w:tc>
+          <w:tcPr>
+            <w:tcW w:w="3119" w:type="dxa"/>
+          </w:tcPr>
+          <w:p/>
+        </w:tc>
+        <w:tc>
+          <w:tcPr>
+            <w:tcW w:w="992" w:type="dxa"/>
+          </w:tcPr>
+          <w:p>
+            <w:pPr>
+              <w:jc w:val="center"/>
+            </w:pPr>
+          </w:p>
+        </w:tc>
+      </w:tr>
+      <w:tr>
+        <w:tc>
+          <w:tcPr>
+            <w:tcW w:w="1560" w:type="dxa"/>
+          </w:tcPr>
+          <w:p>
+            <w:pPr>
+              <w:jc w:val="center"/>
+            </w:pPr>
+            <w:r>
+              <w:lastRenderedPageBreak/>
+              <w:t>Attribuer une note</w:t>
+            </w:r>
+          </w:p>
+        </w:tc>
+        <w:tc>
+          <w:tcPr>
+            <w:tcW w:w="2268" w:type="dxa"/>
+          </w:tcPr>
+          <w:p/>
+        </w:tc>
+        <w:tc>
+          <w:tcPr>
+            <w:tcW w:w="3402" w:type="dxa"/>
+          </w:tcPr>
+          <w:p>
+            <w:r>
+              <w:t>L’utilisateur donne une note à un jeu après avoir rempli le champ pour cliquer sur le bouton « Attribuer une note »</w:t>
+            </w:r>
+          </w:p>
+        </w:tc>
+        <w:tc>
+          <w:tcPr>
+            <w:tcW w:w="3119" w:type="dxa"/>
+          </w:tcPr>
+          <w:p/>
+        </w:tc>
+        <w:tc>
+          <w:tcPr>
+            <w:tcW w:w="992" w:type="dxa"/>
+          </w:tcPr>
+          <w:p>
+            <w:pPr>
+              <w:jc w:val="center"/>
+            </w:pPr>
+          </w:p>
+        </w:tc>
+      </w:tr>
+      <w:tr>
+        <w:tc>
+          <w:tcPr>
+            <w:tcW w:w="1560" w:type="dxa"/>
+          </w:tcPr>
+          <w:p>
+            <w:pPr>
+              <w:jc w:val="center"/>
+            </w:pPr>
+          </w:p>
+        </w:tc>
+        <w:tc>
+          <w:tcPr>
+            <w:tcW w:w="2268" w:type="dxa"/>
+          </w:tcPr>
+          <w:p/>
+        </w:tc>
+        <w:tc>
+          <w:tcPr>
+            <w:tcW w:w="3402" w:type="dxa"/>
+          </w:tcPr>
+          <w:p/>
         </w:tc>
         <w:tc>
           <w:tcPr>
@@ -6780,11 +7033,7 @@
               <w:t>Si l’utilisateur ne veut pas modifier son email ou son pseudo</w:t>
             </w:r>
             <w:r>
-              <w:t xml:space="preserve">, alors il sera refusé car le site uniquement remarqué qu’il y a un pseudo </w:t>
-            </w:r>
-            <w:r>
-              <w:lastRenderedPageBreak/>
-              <w:t>ou un email existant qui sont celui de l’utilisateur de base</w:t>
+              <w:t>, alors il sera refusé car le site uniquement remarqué qu’il y a un pseudo ou un email existant qui sont celui de l’utilisateur de base</w:t>
             </w:r>
           </w:p>
         </w:tc>
@@ -6797,7 +7046,6 @@
               <w:jc w:val="center"/>
             </w:pPr>
             <w:r>
-              <w:lastRenderedPageBreak/>
               <w:t>04.05.2023</w:t>
             </w:r>
           </w:p>
@@ -6856,8 +7104,29 @@
               <w:jc w:val="center"/>
             </w:pPr>
             <w:r>
-              <w:t>Le champs trancheAge se trouve dans la table pegi au lieu de la table jeuvideo</w:t>
-            </w:r>
+              <w:t xml:space="preserve">Le champs </w:t>
+            </w:r>
+            <w:proofErr w:type="spellStart"/>
+            <w:r>
+              <w:t>trancheAge</w:t>
+            </w:r>
+            <w:proofErr w:type="spellEnd"/>
+            <w:r>
+              <w:t xml:space="preserve"> se trouve dans la table </w:t>
+            </w:r>
+            <w:proofErr w:type="spellStart"/>
+            <w:r>
+              <w:t>pegi</w:t>
+            </w:r>
+            <w:proofErr w:type="spellEnd"/>
+            <w:r>
+              <w:t xml:space="preserve"> au lieu de la table </w:t>
+            </w:r>
+            <w:proofErr w:type="spellStart"/>
+            <w:r>
+              <w:t>jeuvideo</w:t>
+            </w:r>
+            <w:proofErr w:type="spellEnd"/>
           </w:p>
         </w:tc>
         <w:tc>
@@ -6910,10 +7179,7 @@
               <w:t>La page affiche une erreur disant qu</w:t>
             </w:r>
             <w:r>
-              <w:t xml:space="preserve">’il n’arrive pas à récupérer les données sur les </w:t>
-            </w:r>
-            <w:r>
-              <w:t>notes des jeux</w:t>
+              <w:t>’il n’arrive pas à récupérer les données sur les notes des jeux</w:t>
             </w:r>
           </w:p>
         </w:tc>
@@ -6956,9 +7222,6 @@
             <w:tcW w:w="1452" w:type="dxa"/>
           </w:tcPr>
           <w:p>
-            <w:pPr>
-              <w:pStyle w:val="Titre2"/>
-            </w:pPr>
             <w:r>
               <w:t>Bar de recherche</w:t>
             </w:r>
@@ -6968,20 +7231,13 @@
           <w:tcPr>
             <w:tcW w:w="2370" w:type="dxa"/>
           </w:tcPr>
-          <w:p>
-            <w:pPr>
-              <w:pStyle w:val="Titre2"/>
-            </w:pPr>
-          </w:p>
+          <w:p/>
         </w:tc>
         <w:tc>
           <w:tcPr>
             <w:tcW w:w="2841" w:type="dxa"/>
           </w:tcPr>
           <w:p>
-            <w:pPr>
-              <w:pStyle w:val="Titre2"/>
-            </w:pPr>
             <w:r>
               <w:t>L’utilisateur ajoute un titre dans la barre de recherche et clique sur le bouton de « Rechercher ».</w:t>
             </w:r>
@@ -6992,9 +7248,6 @@
             <w:tcW w:w="3160" w:type="dxa"/>
           </w:tcPr>
           <w:p>
-            <w:pPr>
-              <w:pStyle w:val="Titre2"/>
-            </w:pPr>
             <w:r>
               <w:t xml:space="preserve">La page n’affiche aucun jeu et met à la place des messages d’erreur disant qu’il ne trouve pas ce que je cherche, alors que le titre que je cherche se trouve dans la base de données </w:t>
             </w:r>
@@ -7005,9 +7258,6 @@
             <w:tcW w:w="1518" w:type="dxa"/>
           </w:tcPr>
           <w:p>
-            <w:pPr>
-              <w:pStyle w:val="Titre2"/>
-            </w:pPr>
             <w:r>
               <w:t>09.05.2023</w:t>
             </w:r>
@@ -7146,6 +7396,7 @@
         </w:rPr>
       </w:pPr>
       <w:r>
+        <w:lastRenderedPageBreak/>
         <w:fldChar w:fldCharType="begin"/>
       </w:r>
       <w:r>
@@ -8085,7 +8336,6 @@
         </w:rPr>
       </w:pPr>
       <w:r>
-        <w:lastRenderedPageBreak/>
         <w:fldChar w:fldCharType="end"/>
       </w:r>
       <w:r>
@@ -8290,11 +8540,33 @@
         <w:lang w:val="fr-FR"/>
       </w:rPr>
     </w:pPr>
+    <w:proofErr w:type="spellStart"/>
     <w:r>
       <w:rPr>
         <w:lang w:val="fr-FR"/>
       </w:rPr>
-      <w:t xml:space="preserve">Mofassel Haque </w:t>
+      <w:t>Mofassel</w:t>
+    </w:r>
+    <w:proofErr w:type="spellEnd"/>
+    <w:r>
+      <w:rPr>
+        <w:lang w:val="fr-FR"/>
+      </w:rPr>
+      <w:t xml:space="preserve"> </w:t>
+    </w:r>
+    <w:proofErr w:type="spellStart"/>
+    <w:r>
+      <w:rPr>
+        <w:lang w:val="fr-FR"/>
+      </w:rPr>
+      <w:t>Haque</w:t>
+    </w:r>
+    <w:proofErr w:type="spellEnd"/>
+    <w:r>
+      <w:rPr>
+        <w:lang w:val="fr-FR"/>
+      </w:rPr>
+      <w:t xml:space="preserve"> </w:t>
     </w:r>
     <w:r>
       <w:rPr>

</xml_diff>

<commit_message>
Mise à jour TPI 15.05.2023
Fin de la page d'édition de jeu vidéo, début du résumé TPI
</commit_message>
<xml_diff>
--- a/Documentation_Technique_Srijon_Rahman.docx
+++ b/Documentation_Technique_Srijon_Rahman.docx
@@ -3488,21 +3488,8 @@
             <w:pPr>
               <w:jc w:val="center"/>
             </w:pPr>
-            <w:proofErr w:type="spellStart"/>
-            <w:r>
-              <w:t>Mofassel</w:t>
-            </w:r>
-            <w:proofErr w:type="spellEnd"/>
-            <w:r>
-              <w:t xml:space="preserve"> </w:t>
-            </w:r>
-            <w:proofErr w:type="spellStart"/>
-            <w:r>
-              <w:t>Haque</w:t>
-            </w:r>
-            <w:proofErr w:type="spellEnd"/>
-            <w:r>
-              <w:t xml:space="preserve"> Srijon Rahman</w:t>
+            <w:r>
+              <w:t>Mofassel Haque Srijon Rahman</w:t>
             </w:r>
           </w:p>
           <w:p>
@@ -3618,13 +3605,8 @@
           </w:tcPr>
           <w:p>
             <w:r>
-              <w:t xml:space="preserve">Pascal </w:t>
-            </w:r>
-            <w:proofErr w:type="spellStart"/>
-            <w:r>
-              <w:t>Comminot</w:t>
-            </w:r>
-            <w:proofErr w:type="spellEnd"/>
+              <w:t>Pascal Comminot</w:t>
+            </w:r>
           </w:p>
           <w:p>
             <w:r>
@@ -3681,21 +3663,8 @@
             <w:pPr>
               <w:jc w:val="center"/>
             </w:pPr>
-            <w:proofErr w:type="spellStart"/>
-            <w:r>
-              <w:t>Mofassel</w:t>
-            </w:r>
-            <w:proofErr w:type="spellEnd"/>
-            <w:r>
-              <w:t xml:space="preserve"> </w:t>
-            </w:r>
-            <w:proofErr w:type="spellStart"/>
-            <w:r>
-              <w:t>Haque</w:t>
-            </w:r>
-            <w:proofErr w:type="spellEnd"/>
-            <w:r>
-              <w:t xml:space="preserve"> Srijon Rahman</w:t>
+            <w:r>
+              <w:t>Mofassel Haque Srijon Rahman</w:t>
             </w:r>
           </w:p>
           <w:p>
@@ -3764,16 +3733,8 @@
               <w:rPr>
                 <w:lang w:val="en-US"/>
               </w:rPr>
-              <w:t xml:space="preserve">Borys </w:t>
-            </w:r>
-            <w:proofErr w:type="spellStart"/>
-            <w:r>
-              <w:rPr>
-                <w:lang w:val="en-US"/>
-              </w:rPr>
-              <w:t>Folomietow</w:t>
-            </w:r>
-            <w:proofErr w:type="spellEnd"/>
+              <w:t>Borys Folomietow</w:t>
+            </w:r>
           </w:p>
           <w:p>
             <w:pPr>
@@ -3950,28 +3911,12 @@
           <w:lang w:val="fr-FR"/>
         </w:rPr>
       </w:pPr>
-      <w:proofErr w:type="spellStart"/>
       <w:r>
         <w:rPr>
           <w:lang w:val="fr-FR"/>
         </w:rPr>
-        <w:t>Laragon</w:t>
-      </w:r>
-      <w:proofErr w:type="spellEnd"/>
-      <w:r>
-        <w:rPr>
-          <w:lang w:val="fr-FR"/>
-        </w:rPr>
-        <w:t xml:space="preserve"> avec </w:t>
-      </w:r>
-      <w:proofErr w:type="spellStart"/>
-      <w:r>
-        <w:rPr>
-          <w:lang w:val="fr-FR"/>
-        </w:rPr>
-        <w:t>phpMyadmin</w:t>
-      </w:r>
-      <w:proofErr w:type="spellEnd"/>
+        <w:t>Laragon avec phpMyadmin</w:t>
+      </w:r>
       <w:r>
         <w:rPr>
           <w:lang w:val="fr-FR"/>
@@ -5517,14 +5462,12 @@
           <w:numId w:val="3"/>
         </w:numPr>
       </w:pPr>
-      <w:proofErr w:type="spellStart"/>
       <w:r>
         <w:t>MyS</w:t>
       </w:r>
       <w:r>
         <w:t>ql</w:t>
       </w:r>
-      <w:proofErr w:type="spellEnd"/>
     </w:p>
     <w:p>
       <w:pPr>
@@ -5782,14 +5725,12 @@
           <w:numId w:val="3"/>
         </w:numPr>
       </w:pPr>
-      <w:proofErr w:type="spellStart"/>
       <w:r>
         <w:t>MyS</w:t>
       </w:r>
       <w:r>
         <w:t>ql</w:t>
       </w:r>
-      <w:proofErr w:type="spellEnd"/>
       <w:r>
         <w:t> : 8.0.30</w:t>
       </w:r>
@@ -6400,6 +6341,9 @@
             <w:pPr>
               <w:jc w:val="center"/>
             </w:pPr>
+            <w:r>
+              <w:t>OK</w:t>
+            </w:r>
           </w:p>
         </w:tc>
       </w:tr>
@@ -6666,7 +6610,11 @@
           <w:tcPr>
             <w:tcW w:w="3119" w:type="dxa"/>
           </w:tcPr>
-          <w:p/>
+          <w:p>
+            <w:r>
+              <w:t>La page affiche le jeu sélectionné par l’utilisateur avec ses données et le nombre de personne ayant noté ce jeu</w:t>
+            </w:r>
+          </w:p>
         </w:tc>
         <w:tc>
           <w:tcPr>
@@ -6676,6 +6624,9 @@
             <w:pPr>
               <w:jc w:val="center"/>
             </w:pPr>
+            <w:r>
+              <w:t>OK</w:t>
+            </w:r>
           </w:p>
         </w:tc>
       </w:tr>
@@ -6719,7 +6670,11 @@
           <w:tcPr>
             <w:tcW w:w="3119" w:type="dxa"/>
           </w:tcPr>
-          <w:p/>
+          <w:p>
+            <w:r>
+              <w:t>La page affiche le dernier commentaire ajouté par l’utilisateur.</w:t>
+            </w:r>
+          </w:p>
         </w:tc>
         <w:tc>
           <w:tcPr>
@@ -6729,6 +6684,9 @@
             <w:pPr>
               <w:jc w:val="center"/>
             </w:pPr>
+            <w:r>
+              <w:t>OK</w:t>
+            </w:r>
           </w:p>
         </w:tc>
       </w:tr>
@@ -6777,6 +6735,9 @@
             <w:pPr>
               <w:jc w:val="center"/>
             </w:pPr>
+            <w:r>
+              <w:t>OK</w:t>
+            </w:r>
           </w:p>
         </w:tc>
       </w:tr>
@@ -6784,39 +6745,76 @@
         <w:tc>
           <w:tcPr>
             <w:tcW w:w="1560" w:type="dxa"/>
+          </w:tcPr>
+          <w:p>
+            <w:pPr>
+              <w:tabs>
+                <w:tab w:val="left" w:pos="188"/>
+              </w:tabs>
+            </w:pPr>
+            <w:r>
+              <w:tab/>
+              <w:t>Modifier la note</w:t>
+            </w:r>
+          </w:p>
+        </w:tc>
+        <w:tc>
+          <w:tcPr>
+            <w:tcW w:w="2268" w:type="dxa"/>
+          </w:tcPr>
+          <w:p/>
+        </w:tc>
+        <w:tc>
+          <w:tcPr>
+            <w:tcW w:w="3402" w:type="dxa"/>
+          </w:tcPr>
+          <w:p>
+            <w:r>
+              <w:t xml:space="preserve">L’utilisateur </w:t>
+            </w:r>
+            <w:r>
+              <w:t>modifie</w:t>
+            </w:r>
+            <w:r>
+              <w:t xml:space="preserve"> </w:t>
+            </w:r>
+            <w:r>
+              <w:t>la</w:t>
+            </w:r>
+            <w:r>
+              <w:t xml:space="preserve"> note</w:t>
+            </w:r>
+            <w:r>
+              <w:t xml:space="preserve"> qu’il a attribué</w:t>
+            </w:r>
+            <w:r>
+              <w:t xml:space="preserve"> à un jeu après avoir rempli le champ pour cliquer sur le bouton « </w:t>
+            </w:r>
+            <w:r>
+              <w:t>Modifier</w:t>
+            </w:r>
+            <w:r>
+              <w:t xml:space="preserve"> une note »</w:t>
+            </w:r>
+          </w:p>
+        </w:tc>
+        <w:tc>
+          <w:tcPr>
+            <w:tcW w:w="3119" w:type="dxa"/>
+          </w:tcPr>
+          <w:p/>
+        </w:tc>
+        <w:tc>
+          <w:tcPr>
+            <w:tcW w:w="992" w:type="dxa"/>
           </w:tcPr>
           <w:p>
             <w:pPr>
               <w:jc w:val="center"/>
             </w:pPr>
-          </w:p>
-        </w:tc>
-        <w:tc>
-          <w:tcPr>
-            <w:tcW w:w="2268" w:type="dxa"/>
-          </w:tcPr>
-          <w:p/>
-        </w:tc>
-        <w:tc>
-          <w:tcPr>
-            <w:tcW w:w="3402" w:type="dxa"/>
-          </w:tcPr>
-          <w:p/>
-        </w:tc>
-        <w:tc>
-          <w:tcPr>
-            <w:tcW w:w="3119" w:type="dxa"/>
-          </w:tcPr>
-          <w:p/>
-        </w:tc>
-        <w:tc>
-          <w:tcPr>
-            <w:tcW w:w="992" w:type="dxa"/>
-          </w:tcPr>
-          <w:p>
-            <w:pPr>
-              <w:jc w:val="center"/>
-            </w:pPr>
+            <w:r>
+              <w:t>OK</w:t>
+            </w:r>
           </w:p>
         </w:tc>
       </w:tr>
@@ -7104,29 +7102,8 @@
               <w:jc w:val="center"/>
             </w:pPr>
             <w:r>
-              <w:t xml:space="preserve">Le champs </w:t>
-            </w:r>
-            <w:proofErr w:type="spellStart"/>
-            <w:r>
-              <w:t>trancheAge</w:t>
-            </w:r>
-            <w:proofErr w:type="spellEnd"/>
-            <w:r>
-              <w:t xml:space="preserve"> se trouve dans la table </w:t>
-            </w:r>
-            <w:proofErr w:type="spellStart"/>
-            <w:r>
-              <w:t>pegi</w:t>
-            </w:r>
-            <w:proofErr w:type="spellEnd"/>
-            <w:r>
-              <w:t xml:space="preserve"> au lieu de la table </w:t>
-            </w:r>
-            <w:proofErr w:type="spellStart"/>
-            <w:r>
-              <w:t>jeuvideo</w:t>
-            </w:r>
-            <w:proofErr w:type="spellEnd"/>
+              <w:t>Le champs trancheAge se trouve dans la table pegi au lieu de la table jeuvideo</w:t>
+            </w:r>
           </w:p>
         </w:tc>
         <w:tc>
@@ -7396,7 +7373,6 @@
         </w:rPr>
       </w:pPr>
       <w:r>
-        <w:lastRenderedPageBreak/>
         <w:fldChar w:fldCharType="begin"/>
       </w:r>
       <w:r>
@@ -8540,33 +8516,11 @@
         <w:lang w:val="fr-FR"/>
       </w:rPr>
     </w:pPr>
-    <w:proofErr w:type="spellStart"/>
     <w:r>
       <w:rPr>
         <w:lang w:val="fr-FR"/>
       </w:rPr>
-      <w:t>Mofassel</w:t>
-    </w:r>
-    <w:proofErr w:type="spellEnd"/>
-    <w:r>
-      <w:rPr>
-        <w:lang w:val="fr-FR"/>
-      </w:rPr>
-      <w:t xml:space="preserve"> </w:t>
-    </w:r>
-    <w:proofErr w:type="spellStart"/>
-    <w:r>
-      <w:rPr>
-        <w:lang w:val="fr-FR"/>
-      </w:rPr>
-      <w:t>Haque</w:t>
-    </w:r>
-    <w:proofErr w:type="spellEnd"/>
-    <w:r>
-      <w:rPr>
-        <w:lang w:val="fr-FR"/>
-      </w:rPr>
-      <w:t xml:space="preserve"> </w:t>
+      <w:t xml:space="preserve">Mofassel Haque </w:t>
     </w:r>
     <w:r>
       <w:rPr>

</xml_diff>